<commit_message>
#8 and #7 working
</commit_message>
<xml_diff>
--- a/purposal/FPRReference.docx
+++ b/purposal/FPRReference.docx
@@ -281,12 +281,14 @@
           <w:lang w:val="en-US"/>
         </w:rPr>
       </w:pPr>
+      <w:proofErr w:type="gramStart"/>
       <w:r>
         <w:rPr>
           <w:lang w:val="en-US"/>
         </w:rPr>
         <w:t>References :</w:t>
       </w:r>
+      <w:proofErr w:type="gramEnd"/>
     </w:p>
     <w:p>
       <w:pPr>
@@ -382,7 +384,25 @@
           <w:color w:val="000000"/>
           <w:lang w:eastAsia="en-US"/>
         </w:rPr>
-        <w:t xml:space="preserve">Feature importance : </w:t>
+        <w:t xml:space="preserve">Feature </w:t>
+      </w:r>
+      <w:proofErr w:type="gramStart"/>
+      <w:r>
+        <w:rPr>
+          <w:rFonts w:ascii="Times" w:eastAsiaTheme="minorHAnsi" w:hAnsi="Times" w:cs="Times"/>
+          <w:color w:val="000000"/>
+          <w:lang w:eastAsia="en-US"/>
+        </w:rPr>
+        <w:t>importance :</w:t>
+      </w:r>
+      <w:proofErr w:type="gramEnd"/>
+      <w:r>
+        <w:rPr>
+          <w:rFonts w:ascii="Times" w:eastAsiaTheme="minorHAnsi" w:hAnsi="Times" w:cs="Times"/>
+          <w:color w:val="000000"/>
+          <w:lang w:eastAsia="en-US"/>
+        </w:rPr>
+        <w:t xml:space="preserve"> </w:t>
       </w:r>
       <w:hyperlink r:id="rId10" w:history="1">
         <w:r>
@@ -421,7 +441,25 @@
           <w:color w:val="000000"/>
           <w:lang w:eastAsia="en-US"/>
         </w:rPr>
-        <w:t xml:space="preserve">Features importance : </w:t>
+        <w:t xml:space="preserve">Features </w:t>
+      </w:r>
+      <w:proofErr w:type="gramStart"/>
+      <w:r>
+        <w:rPr>
+          <w:rFonts w:ascii="Times" w:eastAsiaTheme="minorHAnsi" w:hAnsi="Times" w:cs="Times"/>
+          <w:color w:val="000000"/>
+          <w:lang w:eastAsia="en-US"/>
+        </w:rPr>
+        <w:t>importance :</w:t>
+      </w:r>
+      <w:proofErr w:type="gramEnd"/>
+      <w:r>
+        <w:rPr>
+          <w:rFonts w:ascii="Times" w:eastAsiaTheme="minorHAnsi" w:hAnsi="Times" w:cs="Times"/>
+          <w:color w:val="000000"/>
+          <w:lang w:eastAsia="en-US"/>
+        </w:rPr>
+        <w:t xml:space="preserve"> </w:t>
       </w:r>
       <w:hyperlink r:id="rId11" w:history="1">
         <w:r>
@@ -460,7 +498,25 @@
           <w:color w:val="000000"/>
           <w:lang w:eastAsia="en-US"/>
         </w:rPr>
-        <w:t xml:space="preserve">Feature Importance algorithm:  select k best use chiquare selection feature: </w:t>
+        <w:t xml:space="preserve">Feature Importance algorithm:  select k best use </w:t>
+      </w:r>
+      <w:proofErr w:type="spellStart"/>
+      <w:r>
+        <w:rPr>
+          <w:rFonts w:ascii="Times" w:eastAsiaTheme="minorHAnsi" w:hAnsi="Times" w:cs="Times"/>
+          <w:color w:val="000000"/>
+          <w:lang w:eastAsia="en-US"/>
+        </w:rPr>
+        <w:t>chiquare</w:t>
+      </w:r>
+      <w:proofErr w:type="spellEnd"/>
+      <w:r>
+        <w:rPr>
+          <w:rFonts w:ascii="Times" w:eastAsiaTheme="minorHAnsi" w:hAnsi="Times" w:cs="Times"/>
+          <w:color w:val="000000"/>
+          <w:lang w:eastAsia="en-US"/>
+        </w:rPr>
+        <w:t xml:space="preserve"> selection feature: </w:t>
       </w:r>
       <w:hyperlink r:id="rId12" w:history="1">
         <w:r>
@@ -538,7 +594,25 @@
           <w:color w:val="000000"/>
           <w:lang w:eastAsia="en-US"/>
         </w:rPr>
-        <w:t xml:space="preserve">Support Vector Machine : </w:t>
+        <w:t xml:space="preserve">Support Vector </w:t>
+      </w:r>
+      <w:proofErr w:type="gramStart"/>
+      <w:r>
+        <w:rPr>
+          <w:rFonts w:ascii="Times" w:eastAsiaTheme="minorHAnsi" w:hAnsi="Times" w:cs="Times"/>
+          <w:color w:val="000000"/>
+          <w:lang w:eastAsia="en-US"/>
+        </w:rPr>
+        <w:t>Machine :</w:t>
+      </w:r>
+      <w:proofErr w:type="gramEnd"/>
+      <w:r>
+        <w:rPr>
+          <w:rFonts w:ascii="Times" w:eastAsiaTheme="minorHAnsi" w:hAnsi="Times" w:cs="Times"/>
+          <w:color w:val="000000"/>
+          <w:lang w:eastAsia="en-US"/>
+        </w:rPr>
+        <w:t xml:space="preserve"> </w:t>
       </w:r>
       <w:hyperlink r:id="rId14" w:history="1">
         <w:r>
@@ -577,7 +651,25 @@
           <w:color w:val="000000"/>
           <w:lang w:eastAsia="en-US"/>
         </w:rPr>
-        <w:t xml:space="preserve">Random Forest : </w:t>
+        <w:t xml:space="preserve">Random </w:t>
+      </w:r>
+      <w:proofErr w:type="gramStart"/>
+      <w:r>
+        <w:rPr>
+          <w:rFonts w:ascii="Times" w:eastAsiaTheme="minorHAnsi" w:hAnsi="Times" w:cs="Times"/>
+          <w:color w:val="000000"/>
+          <w:lang w:eastAsia="en-US"/>
+        </w:rPr>
+        <w:t>Forest :</w:t>
+      </w:r>
+      <w:proofErr w:type="gramEnd"/>
+      <w:r>
+        <w:rPr>
+          <w:rFonts w:ascii="Times" w:eastAsiaTheme="minorHAnsi" w:hAnsi="Times" w:cs="Times"/>
+          <w:color w:val="000000"/>
+          <w:lang w:eastAsia="en-US"/>
+        </w:rPr>
+        <w:t xml:space="preserve"> </w:t>
       </w:r>
       <w:hyperlink r:id="rId15" w:history="1">
         <w:r>
@@ -610,13 +702,23 @@
           <w:lang w:eastAsia="en-US"/>
         </w:rPr>
       </w:pPr>
+      <w:proofErr w:type="gramStart"/>
       <w:r>
         <w:rPr>
           <w:rFonts w:ascii="Times" w:eastAsiaTheme="minorHAnsi" w:hAnsi="Times" w:cs="Times"/>
           <w:color w:val="000000"/>
           <w:lang w:eastAsia="en-US"/>
         </w:rPr>
-        <w:t>Research : https://www.houselogic.com/sell/how-to-sell-step-by-step/home-market-analysis/ </w:t>
+        <w:t>Research :</w:t>
+      </w:r>
+      <w:proofErr w:type="gramEnd"/>
+      <w:r>
+        <w:rPr>
+          <w:rFonts w:ascii="Times" w:eastAsiaTheme="minorHAnsi" w:hAnsi="Times" w:cs="Times"/>
+          <w:color w:val="000000"/>
+          <w:lang w:eastAsia="en-US"/>
+        </w:rPr>
+        <w:t xml:space="preserve"> https://www.houselogic.com/sell/how-to-sell-step-by-step/home-market-analysis/ </w:t>
       </w:r>
     </w:p>
     <w:p>
@@ -768,6 +870,291 @@
           <w:lang w:val="en-US"/>
         </w:rPr>
       </w:pPr>
+      <w:r>
+        <w:rPr>
+          <w:lang w:val="en-US"/>
+        </w:rPr>
+        <w:t>References with citation</w:t>
+      </w:r>
+    </w:p>
+    <w:p>
+      <w:pPr>
+        <w:rPr>
+          <w:lang w:val="en-US"/>
+        </w:rPr>
+      </w:pPr>
+    </w:p>
+    <w:p>
+      <w:pPr>
+        <w:pStyle w:val="ListParagraph"/>
+        <w:numPr>
+          <w:ilvl w:val="0"/>
+          <w:numId w:val="2"/>
+        </w:numPr>
+      </w:pPr>
+      <w:r>
+        <w:rPr>
+          <w:rFonts w:ascii="Open Sans" w:hAnsi="Open Sans" w:cs="Open Sans"/>
+          <w:color w:val="000000"/>
+          <w:sz w:val="20"/>
+          <w:szCs w:val="20"/>
+          <w:shd w:val="clear" w:color="auto" w:fill="FFFFFF"/>
+        </w:rPr>
+        <w:t>Gnu.org. 2021. </w:t>
+      </w:r>
+      <w:r>
+        <w:rPr>
+          <w:rFonts w:ascii="Open Sans" w:hAnsi="Open Sans" w:cs="Open Sans"/>
+          <w:i/>
+          <w:iCs/>
+          <w:color w:val="000000"/>
+          <w:sz w:val="20"/>
+          <w:szCs w:val="20"/>
+          <w:shd w:val="clear" w:color="auto" w:fill="FFFFFF"/>
+        </w:rPr>
+        <w:t>GNU General Public License v2.0 - GNU Project - Free Software Foundation</w:t>
+      </w:r>
+      <w:r>
+        <w:rPr>
+          <w:rFonts w:ascii="Open Sans" w:hAnsi="Open Sans" w:cs="Open Sans"/>
+          <w:color w:val="000000"/>
+          <w:sz w:val="20"/>
+          <w:szCs w:val="20"/>
+          <w:shd w:val="clear" w:color="auto" w:fill="FFFFFF"/>
+        </w:rPr>
+        <w:t>. [online] Available at: &lt;http://www.gnu.org/licenses/old-licenses/gpl-2.0.en.html&gt; [Accessed 18 August 2021].</w:t>
+      </w:r>
+    </w:p>
+    <w:p>
+      <w:pPr>
+        <w:pStyle w:val="ListParagraph"/>
+        <w:numPr>
+          <w:ilvl w:val="0"/>
+          <w:numId w:val="2"/>
+        </w:numPr>
+      </w:pPr>
+      <w:proofErr w:type="spellStart"/>
+      <w:r>
+        <w:rPr>
+          <w:rFonts w:ascii="Open Sans" w:hAnsi="Open Sans" w:cs="Open Sans"/>
+          <w:color w:val="000000"/>
+          <w:sz w:val="20"/>
+          <w:szCs w:val="20"/>
+          <w:shd w:val="clear" w:color="auto" w:fill="FFFFFF"/>
+        </w:rPr>
+        <w:t>kumar</w:t>
+      </w:r>
+      <w:proofErr w:type="spellEnd"/>
+      <w:r>
+        <w:rPr>
+          <w:rFonts w:ascii="Open Sans" w:hAnsi="Open Sans" w:cs="Open Sans"/>
+          <w:color w:val="000000"/>
+          <w:sz w:val="20"/>
+          <w:szCs w:val="20"/>
+          <w:shd w:val="clear" w:color="auto" w:fill="FFFFFF"/>
+        </w:rPr>
+        <w:t>, a., 2020. </w:t>
+      </w:r>
+      <w:r>
+        <w:rPr>
+          <w:rFonts w:ascii="Open Sans" w:hAnsi="Open Sans" w:cs="Open Sans"/>
+          <w:i/>
+          <w:iCs/>
+          <w:color w:val="000000"/>
+          <w:sz w:val="20"/>
+          <w:szCs w:val="20"/>
+          <w:shd w:val="clear" w:color="auto" w:fill="FFFFFF"/>
+        </w:rPr>
+        <w:t>House Price Prediction Challenge</w:t>
+      </w:r>
+      <w:r>
+        <w:rPr>
+          <w:rFonts w:ascii="Open Sans" w:hAnsi="Open Sans" w:cs="Open Sans"/>
+          <w:color w:val="000000"/>
+          <w:sz w:val="20"/>
+          <w:szCs w:val="20"/>
+          <w:shd w:val="clear" w:color="auto" w:fill="FFFFFF"/>
+        </w:rPr>
+        <w:t>. [online] Kaggle.com. Available at: &lt;https://www.kaggle.com/anmolkumar/house-price-prediction-challenge&gt; [Accessed 18 August 2021].</w:t>
+      </w:r>
+    </w:p>
+    <w:p>
+      <w:pPr>
+        <w:pStyle w:val="ListParagraph"/>
+        <w:numPr>
+          <w:ilvl w:val="0"/>
+          <w:numId w:val="2"/>
+        </w:numPr>
+      </w:pPr>
+      <w:r>
+        <w:rPr>
+          <w:rFonts w:ascii="Open Sans" w:hAnsi="Open Sans" w:cs="Open Sans"/>
+          <w:color w:val="000000"/>
+          <w:sz w:val="20"/>
+          <w:szCs w:val="20"/>
+          <w:shd w:val="clear" w:color="auto" w:fill="FFFFFF"/>
+        </w:rPr>
+        <w:t>En.wikipedia.org. 2021. </w:t>
+      </w:r>
+      <w:r>
+        <w:rPr>
+          <w:rFonts w:ascii="Open Sans" w:hAnsi="Open Sans" w:cs="Open Sans"/>
+          <w:i/>
+          <w:iCs/>
+          <w:color w:val="000000"/>
+          <w:sz w:val="20"/>
+          <w:szCs w:val="20"/>
+          <w:shd w:val="clear" w:color="auto" w:fill="FFFFFF"/>
+        </w:rPr>
+        <w:t>Real Estate (Regulation and Development) Act, 2016 - Wikipedia</w:t>
+      </w:r>
+      <w:r>
+        <w:rPr>
+          <w:rFonts w:ascii="Open Sans" w:hAnsi="Open Sans" w:cs="Open Sans"/>
+          <w:color w:val="000000"/>
+          <w:sz w:val="20"/>
+          <w:szCs w:val="20"/>
+          <w:shd w:val="clear" w:color="auto" w:fill="FFFFFF"/>
+        </w:rPr>
+        <w:t>. [online] Available at: &lt;https://en.wikipedia.org/wiki/Real_Estate_(Regulation_and_Development)_Act,_2016&gt; [Accessed 18 August 2021].</w:t>
+      </w:r>
+    </w:p>
+    <w:p>
+      <w:pPr>
+        <w:pStyle w:val="ListParagraph"/>
+        <w:numPr>
+          <w:ilvl w:val="0"/>
+          <w:numId w:val="2"/>
+        </w:numPr>
+      </w:pPr>
+      <w:proofErr w:type="spellStart"/>
+      <w:r>
+        <w:rPr>
+          <w:rFonts w:ascii="Open Sans" w:hAnsi="Open Sans" w:cs="Open Sans"/>
+          <w:color w:val="000000"/>
+          <w:sz w:val="20"/>
+          <w:szCs w:val="20"/>
+          <w:shd w:val="clear" w:color="auto" w:fill="FFFFFF"/>
+        </w:rPr>
+        <w:t>Géron</w:t>
+      </w:r>
+      <w:proofErr w:type="spellEnd"/>
+      <w:r>
+        <w:rPr>
+          <w:rFonts w:ascii="Open Sans" w:hAnsi="Open Sans" w:cs="Open Sans"/>
+          <w:color w:val="000000"/>
+          <w:sz w:val="20"/>
+          <w:szCs w:val="20"/>
+          <w:shd w:val="clear" w:color="auto" w:fill="FFFFFF"/>
+        </w:rPr>
+        <w:t>, A., 2019. </w:t>
+      </w:r>
+      <w:r>
+        <w:rPr>
+          <w:rFonts w:ascii="Open Sans" w:hAnsi="Open Sans" w:cs="Open Sans"/>
+          <w:i/>
+          <w:iCs/>
+          <w:color w:val="000000"/>
+          <w:sz w:val="20"/>
+          <w:szCs w:val="20"/>
+          <w:shd w:val="clear" w:color="auto" w:fill="FFFFFF"/>
+        </w:rPr>
+        <w:t>HANDS-ON MACHINE LEARNING WITH SCIKIT-LEARN, KERAS, AND TENSORFLOW: CONCEPTS, TOOLS, AND TECHNIQUES</w:t>
+      </w:r>
+      <w:r>
+        <w:rPr>
+          <w:rFonts w:ascii="Open Sans" w:hAnsi="Open Sans" w:cs="Open Sans"/>
+          <w:color w:val="000000"/>
+          <w:sz w:val="20"/>
+          <w:szCs w:val="20"/>
+          <w:shd w:val="clear" w:color="auto" w:fill="FFFFFF"/>
+        </w:rPr>
+        <w:t>. SEBASTOPOL: O'REILLY MEDIA, pp.186-210.</w:t>
+      </w:r>
+    </w:p>
+    <w:p>
+      <w:pPr>
+        <w:pStyle w:val="ListParagraph"/>
+        <w:numPr>
+          <w:ilvl w:val="0"/>
+          <w:numId w:val="2"/>
+        </w:numPr>
+      </w:pPr>
+      <w:proofErr w:type="spellStart"/>
+      <w:r>
+        <w:rPr>
+          <w:rFonts w:ascii="Open Sans" w:hAnsi="Open Sans" w:cs="Open Sans"/>
+          <w:color w:val="000000"/>
+          <w:sz w:val="20"/>
+          <w:szCs w:val="20"/>
+          <w:shd w:val="clear" w:color="auto" w:fill="FFFFFF"/>
+        </w:rPr>
+        <w:t>Ozdemir</w:t>
+      </w:r>
+      <w:proofErr w:type="spellEnd"/>
+      <w:r>
+        <w:rPr>
+          <w:rFonts w:ascii="Open Sans" w:hAnsi="Open Sans" w:cs="Open Sans"/>
+          <w:color w:val="000000"/>
+          <w:sz w:val="20"/>
+          <w:szCs w:val="20"/>
+          <w:shd w:val="clear" w:color="auto" w:fill="FFFFFF"/>
+        </w:rPr>
+        <w:t>, S., 2016. </w:t>
+      </w:r>
+      <w:r>
+        <w:rPr>
+          <w:rFonts w:ascii="Open Sans" w:hAnsi="Open Sans" w:cs="Open Sans"/>
+          <w:i/>
+          <w:iCs/>
+          <w:color w:val="000000"/>
+          <w:sz w:val="20"/>
+          <w:szCs w:val="20"/>
+          <w:shd w:val="clear" w:color="auto" w:fill="FFFFFF"/>
+        </w:rPr>
+        <w:t>Principles of data science</w:t>
+      </w:r>
+      <w:r>
+        <w:rPr>
+          <w:rFonts w:ascii="Open Sans" w:hAnsi="Open Sans" w:cs="Open Sans"/>
+          <w:color w:val="000000"/>
+          <w:sz w:val="20"/>
+          <w:szCs w:val="20"/>
+          <w:shd w:val="clear" w:color="auto" w:fill="FFFFFF"/>
+        </w:rPr>
+        <w:t xml:space="preserve">. Birmingham, UK: </w:t>
+      </w:r>
+      <w:proofErr w:type="spellStart"/>
+      <w:r>
+        <w:rPr>
+          <w:rFonts w:ascii="Open Sans" w:hAnsi="Open Sans" w:cs="Open Sans"/>
+          <w:color w:val="000000"/>
+          <w:sz w:val="20"/>
+          <w:szCs w:val="20"/>
+          <w:shd w:val="clear" w:color="auto" w:fill="FFFFFF"/>
+        </w:rPr>
+        <w:t>Packt</w:t>
+      </w:r>
+      <w:proofErr w:type="spellEnd"/>
+      <w:r>
+        <w:rPr>
+          <w:rFonts w:ascii="Open Sans" w:hAnsi="Open Sans" w:cs="Open Sans"/>
+          <w:color w:val="000000"/>
+          <w:sz w:val="20"/>
+          <w:szCs w:val="20"/>
+          <w:shd w:val="clear" w:color="auto" w:fill="FFFFFF"/>
+        </w:rPr>
+        <w:t xml:space="preserve"> Publishing, pp.98-248.</w:t>
+      </w:r>
+    </w:p>
+    <w:p>
+      <w:pPr>
+        <w:pStyle w:val="ListParagraph"/>
+        <w:numPr>
+          <w:ilvl w:val="0"/>
+          <w:numId w:val="2"/>
+        </w:numPr>
+      </w:pPr>
     </w:p>
     <w:p>
       <w:pPr>
@@ -953,14 +1340,515 @@
     </w:p>
     <w:p>
       <w:pPr>
+        <w:pStyle w:val="Heading3"/>
+        <w:rPr>
+          <w:lang w:val="en-US"/>
+        </w:rPr>
+      </w:pPr>
+      <w:r>
+        <w:rPr>
+          <w:lang w:val="en-US"/>
+        </w:rPr>
+        <w:t>Is more populated or less populated areas have more price </w:t>
+      </w:r>
+    </w:p>
+    <w:p>
+      <w:pPr>
+        <w:rPr>
+          <w:lang w:val="en-US"/>
+        </w:rPr>
+      </w:pPr>
+    </w:p>
+    <w:p>
+      <w:r>
+        <w:rPr>
+          <w:noProof/>
+          <w:lang w:val="en-US"/>
+        </w:rPr>
+        <w:drawing>
+          <wp:inline distT="0" distB="0" distL="0" distR="0" wp14:anchorId="2281F373" wp14:editId="02F7CBEC">
+            <wp:extent cx="6120130" cy="719455"/>
+            <wp:effectExtent l="0" t="0" r="1270" b="4445"/>
+            <wp:docPr id="1" name="Picture 1"/>
+            <wp:cNvGraphicFramePr>
+              <a:graphicFrameLocks xmlns:a="http://schemas.openxmlformats.org/drawingml/2006/main" noChangeAspect="1"/>
+            </wp:cNvGraphicFramePr>
+            <a:graphic xmlns:a="http://schemas.openxmlformats.org/drawingml/2006/main">
+              <a:graphicData uri="http://schemas.openxmlformats.org/drawingml/2006/picture">
+                <pic:pic xmlns:pic="http://schemas.openxmlformats.org/drawingml/2006/picture">
+                  <pic:nvPicPr>
+                    <pic:cNvPr id="0" name="Picture 2"/>
+                    <pic:cNvPicPr>
+                      <a:picLocks noChangeAspect="1" noChangeArrowheads="1"/>
+                    </pic:cNvPicPr>
+                  </pic:nvPicPr>
+                  <pic:blipFill>
+                    <a:blip r:embed="rId19" cstate="print">
+                      <a:extLst>
+                        <a:ext uri="{28A0092B-C50C-407E-A947-70E740481C1C}">
+                          <a14:useLocalDpi xmlns:a14="http://schemas.microsoft.com/office/drawing/2010/main" val="0"/>
+                        </a:ext>
+                      </a:extLst>
+                    </a:blip>
+                    <a:srcRect/>
+                    <a:stretch>
+                      <a:fillRect/>
+                    </a:stretch>
+                  </pic:blipFill>
+                  <pic:spPr bwMode="auto">
+                    <a:xfrm>
+                      <a:off x="0" y="0"/>
+                      <a:ext cx="6120130" cy="719455"/>
+                    </a:xfrm>
+                    <a:prstGeom prst="rect">
+                      <a:avLst/>
+                    </a:prstGeom>
+                    <a:noFill/>
+                    <a:ln>
+                      <a:noFill/>
+                    </a:ln>
+                  </pic:spPr>
+                </pic:pic>
+              </a:graphicData>
+            </a:graphic>
+          </wp:inline>
+        </w:drawing>
+      </w:r>
+    </w:p>
+    <w:p>
+      <w:pPr>
+        <w:rPr>
+          <w:lang w:val="en-US"/>
+        </w:rPr>
+      </w:pPr>
+    </w:p>
+    <w:p>
+      <w:pPr>
+        <w:rPr>
+          <w:lang w:val="en-US"/>
+        </w:rPr>
+      </w:pPr>
+      <w:r>
+        <w:rPr>
+          <w:noProof/>
+          <w:lang w:val="en-US"/>
+        </w:rPr>
+        <w:lastRenderedPageBreak/>
+        <w:drawing>
+          <wp:inline distT="0" distB="0" distL="0" distR="0" wp14:anchorId="43CFDE8E" wp14:editId="6F5E64E1">
+            <wp:extent cx="6307358" cy="4798060"/>
+            <wp:effectExtent l="0" t="0" r="5080" b="2540"/>
+            <wp:docPr id="2" name="Graphic 2"/>
+            <wp:cNvGraphicFramePr>
+              <a:graphicFrameLocks xmlns:a="http://schemas.openxmlformats.org/drawingml/2006/main" noChangeAspect="1"/>
+            </wp:cNvGraphicFramePr>
+            <a:graphic xmlns:a="http://schemas.openxmlformats.org/drawingml/2006/main">
+              <a:graphicData uri="http://schemas.openxmlformats.org/drawingml/2006/picture">
+                <pic:pic xmlns:pic="http://schemas.openxmlformats.org/drawingml/2006/picture">
+                  <pic:nvPicPr>
+                    <pic:cNvPr id="2" name="Graphic 2"/>
+                    <pic:cNvPicPr/>
+                  </pic:nvPicPr>
+                  <pic:blipFill>
+                    <a:blip r:embed="rId20" cstate="print">
+                      <a:extLst>
+                        <a:ext uri="{28A0092B-C50C-407E-A947-70E740481C1C}">
+                          <a14:useLocalDpi xmlns:a14="http://schemas.microsoft.com/office/drawing/2010/main" val="0"/>
+                        </a:ext>
+                        <a:ext uri="{96DAC541-7B7A-43D3-8B79-37D633B846F1}">
+                          <asvg:svgBlip xmlns:asvg="http://schemas.microsoft.com/office/drawing/2016/SVG/main" r:embed="rId21"/>
+                        </a:ext>
+                      </a:extLst>
+                    </a:blip>
+                    <a:stretch>
+                      <a:fillRect/>
+                    </a:stretch>
+                  </pic:blipFill>
+                  <pic:spPr>
+                    <a:xfrm>
+                      <a:off x="0" y="0"/>
+                      <a:ext cx="6343925" cy="4825877"/>
+                    </a:xfrm>
+                    <a:prstGeom prst="rect">
+                      <a:avLst/>
+                    </a:prstGeom>
+                  </pic:spPr>
+                </pic:pic>
+              </a:graphicData>
+            </a:graphic>
+          </wp:inline>
+        </w:drawing>
+      </w:r>
+    </w:p>
+    <w:p>
+      <w:pPr>
+        <w:rPr>
+          <w:lang w:val="en-US"/>
+        </w:rPr>
+      </w:pPr>
+    </w:p>
+    <w:p>
+      <w:r>
+        <w:rPr>
+          <w:rFonts w:ascii="Calibri" w:hAnsi="Calibri" w:cs="Calibri"/>
+          <w:color w:val="000000"/>
+          <w:sz w:val="22"/>
+          <w:szCs w:val="22"/>
+          <w:shd w:val="clear" w:color="auto" w:fill="FFFFFF"/>
+          <w:lang w:val="en-US"/>
+        </w:rPr>
+        <w:t>The above code explains top spends on the areas. This reveals a critical analysis of house prices. Figure shows clearly unnecessary spikes. As this shows top central cities of India spends less amount than rural areas. As shown, rural areas have more prices than the more populated areas.</w:t>
+      </w:r>
+      <w:r>
+        <w:rPr>
+          <w:rFonts w:ascii="Calibri" w:hAnsi="Calibri" w:cs="Calibri"/>
+          <w:color w:val="000000"/>
+          <w:sz w:val="22"/>
+          <w:szCs w:val="22"/>
+          <w:shd w:val="clear" w:color="auto" w:fill="FFFFFF"/>
+        </w:rPr>
+        <w:t> </w:t>
+      </w:r>
+    </w:p>
+    <w:p>
+      <w:pPr>
+        <w:rPr>
+          <w:lang w:val="en-US"/>
+        </w:rPr>
+      </w:pPr>
+    </w:p>
+    <w:p>
+      <w:pPr>
+        <w:rPr>
+          <w:lang w:val="en-US"/>
+        </w:rPr>
+      </w:pPr>
+    </w:p>
+    <w:p>
+      <w:pPr>
+        <w:rPr>
+          <w:lang w:val="en-US"/>
+        </w:rPr>
+      </w:pPr>
+    </w:p>
+    <w:p>
+      <w:pPr>
+        <w:rPr>
+          <w:lang w:val="en-US"/>
+        </w:rPr>
+      </w:pPr>
+    </w:p>
+    <w:p>
+      <w:pPr>
+        <w:rPr>
+          <w:lang w:val="en-US"/>
+        </w:rPr>
+      </w:pPr>
+    </w:p>
+    <w:p>
+      <w:pPr>
+        <w:rPr>
+          <w:lang w:val="en-US"/>
+        </w:rPr>
+      </w:pPr>
+    </w:p>
+    <w:p>
+      <w:pPr>
+        <w:rPr>
+          <w:lang w:val="en-US"/>
+        </w:rPr>
+      </w:pPr>
+    </w:p>
+    <w:p>
+      <w:pPr>
+        <w:rPr>
+          <w:lang w:val="en-US"/>
+        </w:rPr>
+      </w:pPr>
+    </w:p>
+    <w:p>
+      <w:pPr>
+        <w:rPr>
+          <w:lang w:val="en-US"/>
+        </w:rPr>
+      </w:pPr>
+    </w:p>
+    <w:p>
+      <w:pPr>
+        <w:rPr>
+          <w:lang w:val="en-US"/>
+        </w:rPr>
+      </w:pPr>
+    </w:p>
+    <w:p>
+      <w:pPr>
+        <w:rPr>
+          <w:lang w:val="en-US"/>
+        </w:rPr>
+      </w:pPr>
+    </w:p>
+    <w:p>
+      <w:pPr>
+        <w:rPr>
+          <w:lang w:val="en-US"/>
+        </w:rPr>
+      </w:pPr>
+    </w:p>
+    <w:p>
+      <w:pPr>
+        <w:rPr>
+          <w:lang w:val="en-US"/>
+        </w:rPr>
+      </w:pPr>
+    </w:p>
+    <w:p>
+      <w:pPr>
+        <w:rPr>
+          <w:lang w:val="en-US"/>
+        </w:rPr>
+      </w:pPr>
+    </w:p>
+    <w:p>
+      <w:pPr>
+        <w:rPr>
+          <w:lang w:val="en-US"/>
+        </w:rPr>
+      </w:pPr>
+    </w:p>
+    <w:p>
+      <w:pPr>
+        <w:rPr>
+          <w:lang w:val="en-US"/>
+        </w:rPr>
+      </w:pPr>
+    </w:p>
+    <w:p>
+      <w:pPr>
+        <w:rPr>
+          <w:lang w:val="en-US"/>
+        </w:rPr>
+      </w:pPr>
+    </w:p>
+    <w:p>
+      <w:pPr>
+        <w:rPr>
+          <w:lang w:val="en-US"/>
+        </w:rPr>
+      </w:pPr>
+    </w:p>
+    <w:p>
+      <w:pPr>
+        <w:rPr>
+          <w:lang w:val="en-US"/>
+        </w:rPr>
+      </w:pPr>
+    </w:p>
+    <w:p>
+      <w:pPr>
+        <w:rPr>
+          <w:lang w:val="en-US"/>
+        </w:rPr>
+      </w:pPr>
+    </w:p>
+    <w:p>
+      <w:pPr>
+        <w:rPr>
+          <w:lang w:val="en-US"/>
+        </w:rPr>
+      </w:pPr>
+    </w:p>
+    <w:p>
+      <w:pPr>
+        <w:rPr>
+          <w:lang w:val="en-US"/>
+        </w:rPr>
+      </w:pPr>
+    </w:p>
+    <w:p>
+      <w:pPr>
+        <w:rPr>
+          <w:lang w:val="en-US"/>
+        </w:rPr>
+      </w:pPr>
+    </w:p>
+    <w:p>
+      <w:pPr>
+        <w:rPr>
+          <w:lang w:val="en-US"/>
+        </w:rPr>
+      </w:pPr>
+    </w:p>
+    <w:p>
+      <w:pPr>
+        <w:rPr>
+          <w:lang w:val="en-US"/>
+        </w:rPr>
+      </w:pPr>
+    </w:p>
+    <w:p>
+      <w:pPr>
+        <w:rPr>
+          <w:lang w:val="en-US"/>
+        </w:rPr>
+      </w:pPr>
+    </w:p>
+    <w:p>
+      <w:pPr>
+        <w:rPr>
+          <w:lang w:val="en-US"/>
+        </w:rPr>
+      </w:pPr>
+    </w:p>
+    <w:p>
+      <w:pPr>
+        <w:rPr>
+          <w:lang w:val="en-US"/>
+        </w:rPr>
+      </w:pPr>
+    </w:p>
+    <w:p>
+      <w:pPr>
+        <w:rPr>
+          <w:lang w:val="en-US"/>
+        </w:rPr>
+      </w:pPr>
+    </w:p>
+    <w:p>
+      <w:pPr>
+        <w:rPr>
+          <w:lang w:val="en-US"/>
+        </w:rPr>
+      </w:pPr>
+    </w:p>
+    <w:p>
+      <w:pPr>
+        <w:rPr>
+          <w:lang w:val="en-US"/>
+        </w:rPr>
+      </w:pPr>
+    </w:p>
+    <w:p>
+      <w:pPr>
+        <w:rPr>
+          <w:lang w:val="en-US"/>
+        </w:rPr>
+      </w:pPr>
+    </w:p>
+    <w:p>
+      <w:pPr>
+        <w:rPr>
+          <w:lang w:val="en-US"/>
+        </w:rPr>
+      </w:pPr>
+    </w:p>
+    <w:p>
+      <w:pPr>
+        <w:rPr>
+          <w:lang w:val="en-US"/>
+        </w:rPr>
+      </w:pPr>
+    </w:p>
+    <w:p>
+      <w:pPr>
+        <w:rPr>
+          <w:lang w:val="en-US"/>
+        </w:rPr>
+      </w:pPr>
+    </w:p>
+    <w:p>
+      <w:pPr>
+        <w:rPr>
+          <w:lang w:val="en-US"/>
+        </w:rPr>
+      </w:pPr>
+    </w:p>
+    <w:p>
+      <w:pPr>
+        <w:rPr>
+          <w:lang w:val="en-US"/>
+        </w:rPr>
+      </w:pPr>
+    </w:p>
+    <w:p>
+      <w:pPr>
+        <w:rPr>
+          <w:lang w:val="en-US"/>
+        </w:rPr>
+      </w:pPr>
+    </w:p>
+    <w:p>
+      <w:pPr>
+        <w:rPr>
+          <w:lang w:val="en-US"/>
+        </w:rPr>
+      </w:pPr>
+    </w:p>
+    <w:p>
+      <w:pPr>
+        <w:rPr>
+          <w:lang w:val="en-US"/>
+        </w:rPr>
+      </w:pPr>
+    </w:p>
+    <w:p>
+      <w:pPr>
+        <w:rPr>
+          <w:lang w:val="en-US"/>
+        </w:rPr>
+      </w:pPr>
+    </w:p>
+    <w:p>
+      <w:pPr>
+        <w:rPr>
+          <w:lang w:val="en-US"/>
+        </w:rPr>
+      </w:pPr>
+    </w:p>
+    <w:p>
+      <w:pPr>
+        <w:rPr>
+          <w:lang w:val="en-US"/>
+        </w:rPr>
+      </w:pPr>
+    </w:p>
+    <w:p>
+      <w:pPr>
+        <w:rPr>
+          <w:lang w:val="en-US"/>
+        </w:rPr>
+      </w:pPr>
+    </w:p>
+    <w:p>
+      <w:pPr>
+        <w:rPr>
+          <w:lang w:val="en-US"/>
+        </w:rPr>
+      </w:pPr>
+    </w:p>
+    <w:p>
+      <w:pPr>
+        <w:rPr>
+          <w:lang w:val="en-US"/>
+        </w:rPr>
+      </w:pPr>
+    </w:p>
+    <w:p>
+      <w:pPr>
+        <w:rPr>
+          <w:lang w:val="en-US"/>
+        </w:rPr>
+      </w:pPr>
+    </w:p>
+    <w:p>
+      <w:pPr>
         <w:rPr>
           <w:lang w:val="en-US"/>
         </w:rPr>
       </w:pPr>
     </w:p>
     <w:sectPr>
-      <w:footerReference w:type="even" r:id="rId19"/>
-      <w:footerReference w:type="default" r:id="rId20"/>
+      <w:footerReference w:type="even" r:id="rId22"/>
+      <w:footerReference w:type="default" r:id="rId23"/>
       <w:pgSz w:w="11906" w:h="16838"/>
       <w:pgMar w:top="1418" w:right="1134" w:bottom="1418" w:left="1134" w:header="709" w:footer="709" w:gutter="0"/>
       <w:cols w:space="708"/>
@@ -1158,7 +2046,7 @@
         <v:path o:extrusionok="f" gradientshapeok="t" o:connecttype="rect"/>
         <o:lock v:ext="edit" aspectratio="t"/>
       </v:shapetype>
-      <v:shape id="_x0000_i1030" type="#_x0000_t75" style="width:5.25pt;height:5.25pt;visibility:visible;mso-wrap-style:square" o:bullet="t">
+      <v:shape id="_x0000_i1079" type="#_x0000_t75" style="width:5.25pt;height:5.25pt;visibility:visible;mso-wrap-style:square" o:bullet="t">
         <v:imagedata r:id="rId1" o:title=""/>
       </v:shape>
     </w:pict>

</xml_diff>

<commit_message>
#8 and #7 progressing
</commit_message>
<xml_diff>
--- a/purposal/FPRReference.docx
+++ b/purposal/FPRReference.docx
@@ -807,6 +807,9 @@
           <w:numId w:val="2"/>
         </w:numPr>
         <w:rPr>
+          <w:rStyle w:val="Hyperlink"/>
+          <w:color w:val="auto"/>
+          <w:u w:val="none"/>
           <w:lang w:val="en-US"/>
         </w:rPr>
       </w:pPr>
@@ -831,6 +834,63 @@
     </w:p>
     <w:p>
       <w:pPr>
+        <w:pStyle w:val="ListParagraph"/>
+        <w:numPr>
+          <w:ilvl w:val="0"/>
+          <w:numId w:val="2"/>
+        </w:numPr>
+        <w:rPr>
+          <w:rFonts w:ascii="Times" w:eastAsiaTheme="minorHAnsi" w:hAnsi="Times" w:cs="Times"/>
+          <w:color w:val="000000"/>
+          <w:lang w:eastAsia="en-US"/>
+        </w:rPr>
+      </w:pPr>
+      <w:proofErr w:type="spellStart"/>
+      <w:r>
+        <w:rPr>
+          <w:rFonts w:eastAsiaTheme="minorHAnsi"/>
+          <w:color w:val="000000"/>
+        </w:rPr>
+        <w:t>Ex</w:t>
+      </w:r>
+      <w:r>
+        <w:rPr>
+          <w:rFonts w:ascii="Times" w:eastAsiaTheme="minorHAnsi" w:hAnsi="Times" w:cs="Times"/>
+          <w:color w:val="000000"/>
+          <w:lang w:eastAsia="en-US"/>
+        </w:rPr>
+        <w:t>traTreesRegressor</w:t>
+      </w:r>
+      <w:proofErr w:type="spellEnd"/>
+      <w:r>
+        <w:rPr>
+          <w:rFonts w:ascii="Times" w:eastAsiaTheme="minorHAnsi" w:hAnsi="Times" w:cs="Times"/>
+          <w:color w:val="000000"/>
+          <w:lang w:eastAsia="en-US"/>
+        </w:rPr>
+        <w:t xml:space="preserve"> </w:t>
+      </w:r>
+      <w:proofErr w:type="gramStart"/>
+      <w:r>
+        <w:rPr>
+          <w:rFonts w:ascii="Times" w:eastAsiaTheme="minorHAnsi" w:hAnsi="Times" w:cs="Times"/>
+          <w:color w:val="000000"/>
+          <w:lang w:eastAsia="en-US"/>
+        </w:rPr>
+        <w:t xml:space="preserve">-  </w:t>
+      </w:r>
+      <w:r>
+        <w:rPr>
+          <w:rFonts w:ascii="Times" w:eastAsiaTheme="minorHAnsi" w:hAnsi="Times" w:cs="Times"/>
+          <w:color w:val="000000"/>
+          <w:lang w:eastAsia="en-US"/>
+        </w:rPr>
+        <w:t>https://machinelearningmastery.com/extra-trees-ensemble-with-python/</w:t>
+      </w:r>
+      <w:proofErr w:type="gramEnd"/>
+    </w:p>
+    <w:p>
+      <w:pPr>
         <w:rPr>
           <w:lang w:val="en-US"/>
         </w:rPr>
@@ -1027,7 +1087,6 @@
           <w:numId w:val="2"/>
         </w:numPr>
       </w:pPr>
-      <w:proofErr w:type="spellStart"/>
       <w:r>
         <w:rPr>
           <w:rFonts w:ascii="Open Sans" w:hAnsi="Open Sans" w:cs="Open Sans"/>
@@ -1036,18 +1095,7 @@
           <w:szCs w:val="20"/>
           <w:shd w:val="clear" w:color="auto" w:fill="FFFFFF"/>
         </w:rPr>
-        <w:t>Géron</w:t>
-      </w:r>
-      <w:proofErr w:type="spellEnd"/>
-      <w:r>
-        <w:rPr>
-          <w:rFonts w:ascii="Open Sans" w:hAnsi="Open Sans" w:cs="Open Sans"/>
-          <w:color w:val="000000"/>
-          <w:sz w:val="20"/>
-          <w:szCs w:val="20"/>
-          <w:shd w:val="clear" w:color="auto" w:fill="FFFFFF"/>
-        </w:rPr>
-        <w:t>, A., 2019. </w:t>
+        <w:t>Géron, A., 2019. </w:t>
       </w:r>
       <w:r>
         <w:rPr>
@@ -1080,7 +1128,6 @@
           <w:numId w:val="2"/>
         </w:numPr>
       </w:pPr>
-      <w:proofErr w:type="spellStart"/>
       <w:r>
         <w:rPr>
           <w:rFonts w:ascii="Open Sans" w:hAnsi="Open Sans" w:cs="Open Sans"/>
@@ -1089,18 +1136,7 @@
           <w:szCs w:val="20"/>
           <w:shd w:val="clear" w:color="auto" w:fill="FFFFFF"/>
         </w:rPr>
-        <w:t>Ozdemir</w:t>
-      </w:r>
-      <w:proofErr w:type="spellEnd"/>
-      <w:r>
-        <w:rPr>
-          <w:rFonts w:ascii="Open Sans" w:hAnsi="Open Sans" w:cs="Open Sans"/>
-          <w:color w:val="000000"/>
-          <w:sz w:val="20"/>
-          <w:szCs w:val="20"/>
-          <w:shd w:val="clear" w:color="auto" w:fill="FFFFFF"/>
-        </w:rPr>
-        <w:t>, S., 2016. </w:t>
+        <w:t>Ozdemir, S., 2016. </w:t>
       </w:r>
       <w:r>
         <w:rPr>
@@ -1155,146 +1191,179 @@
           <w:numId w:val="2"/>
         </w:numPr>
       </w:pPr>
-    </w:p>
-    <w:p>
-      <w:pPr>
-        <w:rPr>
-          <w:lang w:val="en-US"/>
-        </w:rPr>
-      </w:pPr>
-    </w:p>
-    <w:p>
-      <w:pPr>
-        <w:rPr>
-          <w:lang w:val="en-US"/>
-        </w:rPr>
-      </w:pPr>
-    </w:p>
-    <w:p>
-      <w:pPr>
-        <w:rPr>
-          <w:lang w:val="en-US"/>
-        </w:rPr>
-      </w:pPr>
-    </w:p>
-    <w:p>
-      <w:pPr>
-        <w:rPr>
-          <w:lang w:val="en-US"/>
-        </w:rPr>
-      </w:pPr>
-    </w:p>
-    <w:p>
-      <w:pPr>
-        <w:rPr>
-          <w:lang w:val="en-US"/>
-        </w:rPr>
-      </w:pPr>
-    </w:p>
-    <w:p>
-      <w:pPr>
-        <w:rPr>
-          <w:lang w:val="en-US"/>
-        </w:rPr>
-      </w:pPr>
-    </w:p>
-    <w:p>
-      <w:pPr>
-        <w:rPr>
-          <w:lang w:val="en-US"/>
-        </w:rPr>
-      </w:pPr>
-    </w:p>
-    <w:p>
-      <w:pPr>
-        <w:rPr>
-          <w:lang w:val="en-US"/>
-        </w:rPr>
-      </w:pPr>
-    </w:p>
-    <w:p>
-      <w:pPr>
-        <w:rPr>
-          <w:lang w:val="en-US"/>
-        </w:rPr>
-      </w:pPr>
-    </w:p>
-    <w:p>
-      <w:pPr>
-        <w:rPr>
-          <w:lang w:val="en-US"/>
-        </w:rPr>
-      </w:pPr>
-    </w:p>
-    <w:p>
-      <w:pPr>
-        <w:rPr>
-          <w:lang w:val="en-US"/>
-        </w:rPr>
-      </w:pPr>
-    </w:p>
-    <w:p>
-      <w:pPr>
-        <w:rPr>
-          <w:lang w:val="en-US"/>
-        </w:rPr>
-      </w:pPr>
-    </w:p>
-    <w:p>
-      <w:pPr>
-        <w:rPr>
-          <w:lang w:val="en-US"/>
-        </w:rPr>
-      </w:pPr>
-    </w:p>
-    <w:p>
-      <w:pPr>
-        <w:rPr>
-          <w:lang w:val="en-US"/>
-        </w:rPr>
-      </w:pPr>
-    </w:p>
-    <w:p>
-      <w:pPr>
-        <w:rPr>
-          <w:lang w:val="en-US"/>
-        </w:rPr>
-      </w:pPr>
-    </w:p>
-    <w:p>
-      <w:pPr>
-        <w:rPr>
-          <w:lang w:val="en-US"/>
-        </w:rPr>
-      </w:pPr>
-    </w:p>
-    <w:p>
-      <w:pPr>
-        <w:rPr>
-          <w:lang w:val="en-US"/>
-        </w:rPr>
-      </w:pPr>
-    </w:p>
-    <w:p>
-      <w:pPr>
-        <w:rPr>
-          <w:lang w:val="en-US"/>
-        </w:rPr>
-      </w:pPr>
-    </w:p>
-    <w:p>
-      <w:pPr>
-        <w:rPr>
-          <w:lang w:val="en-US"/>
-        </w:rPr>
-      </w:pPr>
-    </w:p>
-    <w:p>
-      <w:pPr>
-        <w:rPr>
-          <w:lang w:val="en-US"/>
-        </w:rPr>
-      </w:pPr>
+      <w:r>
+        <w:rPr>
+          <w:rFonts w:ascii="Open Sans" w:hAnsi="Open Sans" w:cs="Open Sans"/>
+          <w:color w:val="000000"/>
+          <w:sz w:val="20"/>
+          <w:szCs w:val="20"/>
+          <w:shd w:val="clear" w:color="auto" w:fill="FFFFFF"/>
+        </w:rPr>
+        <w:t>Brownlee, J., 2021. </w:t>
+      </w:r>
+      <w:r>
+        <w:rPr>
+          <w:rFonts w:ascii="Open Sans" w:hAnsi="Open Sans" w:cs="Open Sans"/>
+          <w:i/>
+          <w:iCs/>
+          <w:color w:val="000000"/>
+          <w:sz w:val="20"/>
+          <w:szCs w:val="20"/>
+          <w:shd w:val="clear" w:color="auto" w:fill="FFFFFF"/>
+        </w:rPr>
+        <w:t>How to Develop a Gradient Boosting Machine Ensemble in Python</w:t>
+      </w:r>
+      <w:r>
+        <w:rPr>
+          <w:rFonts w:ascii="Open Sans" w:hAnsi="Open Sans" w:cs="Open Sans"/>
+          <w:color w:val="000000"/>
+          <w:sz w:val="20"/>
+          <w:szCs w:val="20"/>
+          <w:shd w:val="clear" w:color="auto" w:fill="FFFFFF"/>
+        </w:rPr>
+        <w:t>. [online] Machine Learning Mastery. Available at: &lt;https://machinelearningmastery.com/gradient-boosting-machine-ensemble-in-python/&gt; [Accessed 19 August 2021].</w:t>
+      </w:r>
+    </w:p>
+    <w:p>
+      <w:pPr>
+        <w:pStyle w:val="ListParagraph"/>
+        <w:numPr>
+          <w:ilvl w:val="0"/>
+          <w:numId w:val="2"/>
+        </w:numPr>
+      </w:pPr>
+      <w:r>
+        <w:rPr>
+          <w:rFonts w:ascii="Open Sans" w:hAnsi="Open Sans" w:cs="Open Sans"/>
+          <w:color w:val="000000"/>
+          <w:sz w:val="20"/>
+          <w:szCs w:val="20"/>
+          <w:shd w:val="clear" w:color="auto" w:fill="FFFFFF"/>
+        </w:rPr>
+        <w:t>En.wikipedia.org. 2021. </w:t>
+      </w:r>
+      <w:r>
+        <w:rPr>
+          <w:rFonts w:ascii="Open Sans" w:hAnsi="Open Sans" w:cs="Open Sans"/>
+          <w:i/>
+          <w:iCs/>
+          <w:color w:val="000000"/>
+          <w:sz w:val="20"/>
+          <w:szCs w:val="20"/>
+          <w:shd w:val="clear" w:color="auto" w:fill="FFFFFF"/>
+        </w:rPr>
+        <w:t>Gradient boosting - Wikipedia</w:t>
+      </w:r>
+      <w:r>
+        <w:rPr>
+          <w:rFonts w:ascii="Open Sans" w:hAnsi="Open Sans" w:cs="Open Sans"/>
+          <w:color w:val="000000"/>
+          <w:sz w:val="20"/>
+          <w:szCs w:val="20"/>
+          <w:shd w:val="clear" w:color="auto" w:fill="FFFFFF"/>
+        </w:rPr>
+        <w:t>. [online] Available at: &lt;https://en.wikipedia.org/wiki/Gradient_boosting&gt; [Accessed 19 August 2021].</w:t>
+      </w:r>
+    </w:p>
+    <w:p>
+      <w:pPr>
+        <w:pStyle w:val="ListParagraph"/>
+        <w:numPr>
+          <w:ilvl w:val="0"/>
+          <w:numId w:val="2"/>
+        </w:numPr>
+      </w:pPr>
+      <w:r>
+        <w:rPr>
+          <w:rFonts w:ascii="Open Sans" w:hAnsi="Open Sans" w:cs="Open Sans"/>
+          <w:color w:val="000000"/>
+          <w:sz w:val="20"/>
+          <w:szCs w:val="20"/>
+          <w:shd w:val="clear" w:color="auto" w:fill="FFFFFF"/>
+        </w:rPr>
+        <w:lastRenderedPageBreak/>
+        <w:t>Brownlee, J., 2021. </w:t>
+      </w:r>
+      <w:r>
+        <w:rPr>
+          <w:rFonts w:ascii="Open Sans" w:hAnsi="Open Sans" w:cs="Open Sans"/>
+          <w:i/>
+          <w:iCs/>
+          <w:color w:val="000000"/>
+          <w:sz w:val="20"/>
+          <w:szCs w:val="20"/>
+          <w:shd w:val="clear" w:color="auto" w:fill="FFFFFF"/>
+        </w:rPr>
+        <w:t>How to Develop an Extra Trees Ensemble with Python</w:t>
+      </w:r>
+      <w:r>
+        <w:rPr>
+          <w:rFonts w:ascii="Open Sans" w:hAnsi="Open Sans" w:cs="Open Sans"/>
+          <w:color w:val="000000"/>
+          <w:sz w:val="20"/>
+          <w:szCs w:val="20"/>
+          <w:shd w:val="clear" w:color="auto" w:fill="FFFFFF"/>
+        </w:rPr>
+        <w:t>. [online] Machine Learning Mastery. Available at: &lt;https://machinelearningmastery.com/extra-trees-ensemble-with-python/&gt; [Accessed 19 August 2021].</w:t>
+      </w:r>
+    </w:p>
+    <w:p>
+      <w:pPr>
+        <w:pStyle w:val="ListParagraph"/>
+        <w:numPr>
+          <w:ilvl w:val="0"/>
+          <w:numId w:val="2"/>
+        </w:numPr>
+      </w:pPr>
+    </w:p>
+    <w:p>
+      <w:pPr>
+        <w:rPr>
+          <w:lang w:val="en-US"/>
+        </w:rPr>
+      </w:pPr>
+    </w:p>
+    <w:p>
+      <w:pPr>
+        <w:rPr>
+          <w:lang w:val="en-US"/>
+        </w:rPr>
+      </w:pPr>
+    </w:p>
+    <w:p>
+      <w:pPr>
+        <w:rPr>
+          <w:lang w:val="en-US"/>
+        </w:rPr>
+      </w:pPr>
+    </w:p>
+    <w:p>
+      <w:pPr>
+        <w:rPr>
+          <w:lang w:val="en-US"/>
+        </w:rPr>
+      </w:pPr>
+    </w:p>
+    <w:p>
+      <w:pPr>
+        <w:rPr>
+          <w:lang w:val="en-US"/>
+        </w:rPr>
+      </w:pPr>
+    </w:p>
+    <w:p>
+      <w:pPr>
+        <w:pStyle w:val="Heading1"/>
+        <w:rPr>
+          <w:lang w:val="en-US"/>
+        </w:rPr>
+      </w:pPr>
+      <w:r>
+        <w:rPr>
+          <w:lang w:val="en-US"/>
+        </w:rPr>
+        <w:t>Appendices</w:t>
+      </w:r>
     </w:p>
     <w:p>
       <w:pPr>
@@ -1314,62 +1383,124 @@
       <w:pPr>
         <w:pStyle w:val="Heading2"/>
         <w:rPr>
-          <w:lang w:val="en-US"/>
-        </w:rPr>
-      </w:pPr>
-      <w:r>
-        <w:rPr>
-          <w:lang w:val="en-US"/>
-        </w:rPr>
-        <w:t>Appendices</w:t>
-      </w:r>
-    </w:p>
-    <w:p>
-      <w:pPr>
-        <w:rPr>
-          <w:lang w:val="en-US"/>
-        </w:rPr>
-      </w:pPr>
-    </w:p>
-    <w:p>
-      <w:pPr>
-        <w:rPr>
-          <w:lang w:val="en-US"/>
-        </w:rPr>
-      </w:pPr>
-    </w:p>
-    <w:p>
-      <w:pPr>
-        <w:pStyle w:val="Heading3"/>
-        <w:rPr>
-          <w:lang w:val="en-US"/>
-        </w:rPr>
-      </w:pPr>
-      <w:r>
-        <w:rPr>
-          <w:lang w:val="en-US"/>
-        </w:rPr>
-        <w:t>Is more populated or less populated areas have more price </w:t>
-      </w:r>
-    </w:p>
-    <w:p>
-      <w:pPr>
-        <w:rPr>
-          <w:lang w:val="en-US"/>
-        </w:rPr>
-      </w:pPr>
-    </w:p>
-    <w:p>
+          <w:rFonts w:ascii="Segoe UI" w:hAnsi="Segoe UI" w:cs="Segoe UI"/>
+          <w:sz w:val="18"/>
+          <w:szCs w:val="18"/>
+        </w:rPr>
+      </w:pPr>
+      <w:r>
+        <w:rPr>
+          <w:rStyle w:val="normaltextrun"/>
+          <w:rFonts w:ascii="Calibri Light" w:hAnsi="Calibri Light" w:cs="Calibri Light"/>
+          <w:color w:val="2F5496"/>
+          <w:sz w:val="32"/>
+          <w:szCs w:val="32"/>
+        </w:rPr>
+        <w:t>Appendix 1</w:t>
+      </w:r>
+      <w:r>
+        <w:rPr>
+          <w:rStyle w:val="eop"/>
+          <w:rFonts w:ascii="Calibri Light" w:hAnsi="Calibri Light" w:cs="Calibri Light"/>
+          <w:color w:val="2F5496"/>
+          <w:sz w:val="32"/>
+          <w:szCs w:val="32"/>
+        </w:rPr>
+        <w:t> </w:t>
+      </w:r>
+    </w:p>
+    <w:p>
+      <w:pPr>
+        <w:pStyle w:val="paragraph"/>
+        <w:spacing w:before="0" w:beforeAutospacing="0" w:after="0" w:afterAutospacing="0"/>
+        <w:textAlignment w:val="baseline"/>
+        <w:rPr>
+          <w:rFonts w:ascii="Segoe UI" w:hAnsi="Segoe UI" w:cs="Segoe UI"/>
+          <w:sz w:val="18"/>
+          <w:szCs w:val="18"/>
+          <w:lang w:val="en-US"/>
+        </w:rPr>
+      </w:pPr>
+      <w:r>
+        <w:rPr>
+          <w:rStyle w:val="eop"/>
+          <w:rFonts w:ascii="Calibri" w:eastAsiaTheme="majorEastAsia" w:hAnsi="Calibri" w:cs="Calibri"/>
+          <w:sz w:val="22"/>
+          <w:szCs w:val="22"/>
+          <w:lang w:val="en-US"/>
+        </w:rPr>
+        <w:t> </w:t>
+      </w:r>
+    </w:p>
+    <w:p>
+      <w:pPr>
+        <w:pStyle w:val="paragraph"/>
+        <w:spacing w:before="0" w:beforeAutospacing="0" w:after="0" w:afterAutospacing="0"/>
+        <w:textAlignment w:val="baseline"/>
+        <w:rPr>
+          <w:rFonts w:ascii="Times" w:hAnsi="Times"/>
+          <w:lang w:val="en-US"/>
+        </w:rPr>
+      </w:pPr>
+      <w:r>
+        <w:rPr>
+          <w:rFonts w:ascii="Times" w:hAnsi="Times"/>
+          <w:lang w:val="en-US"/>
+        </w:rPr>
+        <w:t>In this appendix, how relators will increase the land prices. Even not worth it.</w:t>
+      </w:r>
+      <w:r>
+        <w:rPr>
+          <w:rFonts w:ascii="Times" w:hAnsi="Times"/>
+        </w:rPr>
+        <w:t> </w:t>
+      </w:r>
+    </w:p>
+    <w:p>
+      <w:pPr>
+        <w:pStyle w:val="paragraph"/>
+        <w:spacing w:before="0" w:beforeAutospacing="0" w:after="0" w:afterAutospacing="0"/>
+        <w:textAlignment w:val="baseline"/>
+        <w:rPr>
+          <w:rFonts w:ascii="Segoe UI" w:hAnsi="Segoe UI" w:cs="Segoe UI"/>
+          <w:sz w:val="18"/>
+          <w:szCs w:val="18"/>
+          <w:lang w:val="en-US"/>
+        </w:rPr>
+      </w:pPr>
+      <w:r>
+        <w:rPr>
+          <w:rStyle w:val="eop"/>
+          <w:rFonts w:ascii="Calibri" w:eastAsiaTheme="majorEastAsia" w:hAnsi="Calibri" w:cs="Calibri"/>
+          <w:sz w:val="22"/>
+          <w:szCs w:val="22"/>
+          <w:lang w:val="en-US"/>
+        </w:rPr>
+        <w:t> </w:t>
+      </w:r>
+    </w:p>
+    <w:p>
+      <w:pPr>
+        <w:pStyle w:val="paragraph"/>
+        <w:spacing w:before="0" w:beforeAutospacing="0" w:after="0" w:afterAutospacing="0"/>
+        <w:textAlignment w:val="baseline"/>
+        <w:rPr>
+          <w:rFonts w:ascii="Segoe UI" w:hAnsi="Segoe UI" w:cs="Segoe UI"/>
+          <w:sz w:val="18"/>
+          <w:szCs w:val="18"/>
+          <w:lang w:val="en-US"/>
+        </w:rPr>
+      </w:pPr>
       <w:r>
         <w:rPr>
           <w:noProof/>
           <w:lang w:val="en-US"/>
         </w:rPr>
         <w:drawing>
-          <wp:inline distT="0" distB="0" distL="0" distR="0" wp14:anchorId="2281F373" wp14:editId="02F7CBEC">
-            <wp:extent cx="6120130" cy="719455"/>
-            <wp:effectExtent l="0" t="0" r="1270" b="4445"/>
-            <wp:docPr id="1" name="Picture 1"/>
+          <wp:inline distT="0" distB="0" distL="0" distR="0" wp14:anchorId="79B7AA8F" wp14:editId="6AE9C3DC">
+            <wp:extent cx="6120130" cy="718820"/>
+            <wp:effectExtent l="0" t="0" r="1270" b="5080"/>
+            <wp:docPr id="13" name="Picture 13"/>
             <wp:cNvGraphicFramePr>
               <a:graphicFrameLocks xmlns:a="http://schemas.openxmlformats.org/drawingml/2006/main" noChangeAspect="1"/>
             </wp:cNvGraphicFramePr>
@@ -1398,7 +1529,7 @@
                   <pic:spPr bwMode="auto">
                     <a:xfrm>
                       <a:off x="0" y="0"/>
-                      <a:ext cx="6120130" cy="719455"/>
+                      <a:ext cx="6120130" cy="718820"/>
                     </a:xfrm>
                     <a:prstGeom prst="rect">
                       <a:avLst/>
@@ -1414,17 +1545,26 @@
           </wp:inline>
         </w:drawing>
       </w:r>
-    </w:p>
-    <w:p>
-      <w:pPr>
-        <w:rPr>
-          <w:lang w:val="en-US"/>
-        </w:rPr>
-      </w:pPr>
-    </w:p>
-    <w:p>
-      <w:pPr>
-        <w:rPr>
+      <w:r>
+        <w:rPr>
+          <w:rStyle w:val="eop"/>
+          <w:rFonts w:ascii="Calibri" w:eastAsiaTheme="majorEastAsia" w:hAnsi="Calibri" w:cs="Calibri"/>
+          <w:sz w:val="22"/>
+          <w:szCs w:val="22"/>
+          <w:lang w:val="en-US"/>
+        </w:rPr>
+        <w:t> </w:t>
+      </w:r>
+    </w:p>
+    <w:p>
+      <w:pPr>
+        <w:pStyle w:val="paragraph"/>
+        <w:spacing w:before="0" w:beforeAutospacing="0" w:after="0" w:afterAutospacing="0"/>
+        <w:textAlignment w:val="baseline"/>
+        <w:rPr>
+          <w:rFonts w:ascii="Segoe UI" w:hAnsi="Segoe UI" w:cs="Segoe UI"/>
+          <w:sz w:val="18"/>
+          <w:szCs w:val="18"/>
           <w:lang w:val="en-US"/>
         </w:rPr>
       </w:pPr>
@@ -1433,12 +1573,11 @@
           <w:noProof/>
           <w:lang w:val="en-US"/>
         </w:rPr>
-        <w:lastRenderedPageBreak/>
         <w:drawing>
-          <wp:inline distT="0" distB="0" distL="0" distR="0" wp14:anchorId="43CFDE8E" wp14:editId="6F5E64E1">
-            <wp:extent cx="6307358" cy="4798060"/>
-            <wp:effectExtent l="0" t="0" r="5080" b="2540"/>
-            <wp:docPr id="2" name="Graphic 2"/>
+          <wp:inline distT="0" distB="0" distL="0" distR="0" wp14:anchorId="16171E52" wp14:editId="06353ABB">
+            <wp:extent cx="6120130" cy="4145280"/>
+            <wp:effectExtent l="0" t="0" r="1270" b="0"/>
+            <wp:docPr id="12" name="Picture 12" descr="Chart, bar chart, histogram&#10;&#10;Description automatically generated"/>
             <wp:cNvGraphicFramePr>
               <a:graphicFrameLocks xmlns:a="http://schemas.openxmlformats.org/drawingml/2006/main" noChangeAspect="1"/>
             </wp:cNvGraphicFramePr>
@@ -1446,8 +1585,10 @@
               <a:graphicData uri="http://schemas.openxmlformats.org/drawingml/2006/picture">
                 <pic:pic xmlns:pic="http://schemas.openxmlformats.org/drawingml/2006/picture">
                   <pic:nvPicPr>
-                    <pic:cNvPr id="2" name="Graphic 2"/>
-                    <pic:cNvPicPr/>
+                    <pic:cNvPr id="12" name="Picture 12" descr="Chart, bar chart, histogram&#10;&#10;Description automatically generated"/>
+                    <pic:cNvPicPr>
+                      <a:picLocks noChangeAspect="1" noChangeArrowheads="1"/>
+                    </pic:cNvPicPr>
                   </pic:nvPicPr>
                   <pic:blipFill>
                     <a:blip r:embed="rId20" cstate="print">
@@ -1455,23 +1596,25 @@
                         <a:ext uri="{28A0092B-C50C-407E-A947-70E740481C1C}">
                           <a14:useLocalDpi xmlns:a14="http://schemas.microsoft.com/office/drawing/2010/main" val="0"/>
                         </a:ext>
-                        <a:ext uri="{96DAC541-7B7A-43D3-8B79-37D633B846F1}">
-                          <asvg:svgBlip xmlns:asvg="http://schemas.microsoft.com/office/drawing/2016/SVG/main" r:embed="rId21"/>
-                        </a:ext>
                       </a:extLst>
                     </a:blip>
+                    <a:srcRect/>
                     <a:stretch>
                       <a:fillRect/>
                     </a:stretch>
                   </pic:blipFill>
-                  <pic:spPr>
+                  <pic:spPr bwMode="auto">
                     <a:xfrm>
                       <a:off x="0" y="0"/>
-                      <a:ext cx="6343925" cy="4825877"/>
+                      <a:ext cx="6120130" cy="4145280"/>
                     </a:xfrm>
                     <a:prstGeom prst="rect">
                       <a:avLst/>
                     </a:prstGeom>
+                    <a:noFill/>
+                    <a:ln>
+                      <a:noFill/>
+                    </a:ln>
                   </pic:spPr>
                 </pic:pic>
               </a:graphicData>
@@ -1479,120 +1622,2842 @@
           </wp:inline>
         </w:drawing>
       </w:r>
-    </w:p>
-    <w:p>
-      <w:pPr>
-        <w:rPr>
-          <w:lang w:val="en-US"/>
-        </w:rPr>
-      </w:pPr>
-    </w:p>
-    <w:p>
-      <w:r>
-        <w:rPr>
-          <w:rFonts w:ascii="Calibri" w:hAnsi="Calibri" w:cs="Calibri"/>
+      <w:r>
+        <w:rPr>
+          <w:rStyle w:val="eop"/>
+          <w:rFonts w:ascii="Calibri" w:eastAsiaTheme="majorEastAsia" w:hAnsi="Calibri" w:cs="Calibri"/>
+          <w:sz w:val="22"/>
+          <w:szCs w:val="22"/>
+          <w:lang w:val="en-US"/>
+        </w:rPr>
+        <w:t> </w:t>
+      </w:r>
+    </w:p>
+    <w:p>
+      <w:pPr>
+        <w:pStyle w:val="paragraph"/>
+        <w:spacing w:before="0" w:beforeAutospacing="0" w:after="0" w:afterAutospacing="0"/>
+        <w:textAlignment w:val="baseline"/>
+        <w:rPr>
+          <w:rFonts w:ascii="Segoe UI" w:hAnsi="Segoe UI" w:cs="Segoe UI"/>
+          <w:sz w:val="18"/>
+          <w:szCs w:val="18"/>
+          <w:lang w:val="en-US"/>
+        </w:rPr>
+      </w:pPr>
+      <w:r>
+        <w:rPr>
+          <w:rStyle w:val="eop"/>
+          <w:rFonts w:ascii="Calibri" w:eastAsiaTheme="majorEastAsia" w:hAnsi="Calibri" w:cs="Calibri"/>
+          <w:sz w:val="22"/>
+          <w:szCs w:val="22"/>
+          <w:lang w:val="en-US"/>
+        </w:rPr>
+        <w:t> </w:t>
+      </w:r>
+    </w:p>
+    <w:p>
+      <w:pPr>
+        <w:pStyle w:val="paragraph"/>
+        <w:spacing w:before="0" w:beforeAutospacing="0" w:after="0" w:afterAutospacing="0"/>
+        <w:textAlignment w:val="baseline"/>
+        <w:rPr>
+          <w:rFonts w:ascii="Times" w:hAnsi="Times"/>
+          <w:lang w:val="en-US"/>
+        </w:rPr>
+      </w:pPr>
+      <w:r>
+        <w:rPr>
+          <w:rFonts w:ascii="Times" w:hAnsi="Times"/>
+          <w:lang w:val="en-US"/>
+        </w:rPr>
+        <w:lastRenderedPageBreak/>
+        <w:t>The above code explains the top spends on the areas. The chart reveals a critical analysis of house prices. The figure shows unnecessary spikes. As this shows top central cities of India spends less amount than rural areas. As shown, rural areas have more prices than the more populated areas.</w:t>
+      </w:r>
+      <w:r>
+        <w:rPr>
+          <w:rFonts w:ascii="Times" w:hAnsi="Times"/>
+        </w:rPr>
+        <w:t> </w:t>
+      </w:r>
+    </w:p>
+    <w:p>
+      <w:pPr>
+        <w:pStyle w:val="paragraph"/>
+        <w:spacing w:before="0" w:beforeAutospacing="0" w:after="0" w:afterAutospacing="0"/>
+        <w:textAlignment w:val="baseline"/>
+        <w:rPr>
+          <w:rFonts w:ascii="Segoe UI" w:hAnsi="Segoe UI" w:cs="Segoe UI"/>
+          <w:sz w:val="18"/>
+          <w:szCs w:val="18"/>
+          <w:lang w:val="en-US"/>
+        </w:rPr>
+      </w:pPr>
+      <w:r>
+        <w:rPr>
+          <w:rStyle w:val="eop"/>
+          <w:rFonts w:ascii="Calibri" w:eastAsiaTheme="majorEastAsia" w:hAnsi="Calibri" w:cs="Calibri"/>
+          <w:sz w:val="22"/>
+          <w:szCs w:val="22"/>
+          <w:lang w:val="en-US"/>
+        </w:rPr>
+        <w:t> </w:t>
+      </w:r>
+    </w:p>
+    <w:p>
+      <w:pPr>
+        <w:pStyle w:val="paragraph"/>
+        <w:spacing w:before="0" w:beforeAutospacing="0" w:after="0" w:afterAutospacing="0"/>
+        <w:textAlignment w:val="baseline"/>
+        <w:rPr>
+          <w:rFonts w:ascii="Segoe UI" w:hAnsi="Segoe UI" w:cs="Segoe UI"/>
+          <w:sz w:val="18"/>
+          <w:szCs w:val="18"/>
+          <w:lang w:val="en-US"/>
+        </w:rPr>
+      </w:pPr>
+      <w:r>
+        <w:rPr>
+          <w:rStyle w:val="eop"/>
+          <w:rFonts w:ascii="Calibri" w:eastAsiaTheme="majorEastAsia" w:hAnsi="Calibri" w:cs="Calibri"/>
+          <w:sz w:val="22"/>
+          <w:szCs w:val="22"/>
+          <w:lang w:val="en-US"/>
+        </w:rPr>
+        <w:t> </w:t>
+      </w:r>
+    </w:p>
+    <w:p>
+      <w:pPr>
+        <w:pStyle w:val="paragraph"/>
+        <w:spacing w:before="0" w:beforeAutospacing="0" w:after="0" w:afterAutospacing="0"/>
+        <w:textAlignment w:val="baseline"/>
+        <w:rPr>
+          <w:rFonts w:ascii="Segoe UI" w:hAnsi="Segoe UI" w:cs="Segoe UI"/>
+          <w:sz w:val="18"/>
+          <w:szCs w:val="18"/>
+          <w:lang w:val="en-US"/>
+        </w:rPr>
+      </w:pPr>
+      <w:r>
+        <w:rPr>
+          <w:rStyle w:val="eop"/>
+          <w:rFonts w:ascii="Calibri" w:eastAsiaTheme="majorEastAsia" w:hAnsi="Calibri" w:cs="Calibri"/>
+          <w:sz w:val="22"/>
+          <w:szCs w:val="22"/>
+          <w:lang w:val="en-US"/>
+        </w:rPr>
+        <w:t> </w:t>
+      </w:r>
+    </w:p>
+    <w:p>
+      <w:pPr>
+        <w:pStyle w:val="paragraph"/>
+        <w:spacing w:before="0" w:beforeAutospacing="0" w:after="0" w:afterAutospacing="0"/>
+        <w:textAlignment w:val="baseline"/>
+        <w:rPr>
+          <w:rFonts w:ascii="Segoe UI" w:hAnsi="Segoe UI" w:cs="Segoe UI"/>
+          <w:sz w:val="18"/>
+          <w:szCs w:val="18"/>
+          <w:lang w:val="en-US"/>
+        </w:rPr>
+      </w:pPr>
+      <w:r>
+        <w:rPr>
+          <w:rStyle w:val="eop"/>
+          <w:rFonts w:ascii="Calibri" w:eastAsiaTheme="majorEastAsia" w:hAnsi="Calibri" w:cs="Calibri"/>
+          <w:sz w:val="22"/>
+          <w:szCs w:val="22"/>
+          <w:lang w:val="en-US"/>
+        </w:rPr>
+        <w:t> </w:t>
+      </w:r>
+    </w:p>
+    <w:p>
+      <w:pPr>
+        <w:pStyle w:val="paragraph"/>
+        <w:spacing w:before="0" w:beforeAutospacing="0" w:after="0" w:afterAutospacing="0"/>
+        <w:textAlignment w:val="baseline"/>
+        <w:rPr>
+          <w:rFonts w:ascii="Segoe UI" w:hAnsi="Segoe UI" w:cs="Segoe UI"/>
+          <w:sz w:val="18"/>
+          <w:szCs w:val="18"/>
+          <w:lang w:val="en-US"/>
+        </w:rPr>
+      </w:pPr>
+      <w:r>
+        <w:rPr>
+          <w:rStyle w:val="eop"/>
+          <w:rFonts w:ascii="Calibri" w:eastAsiaTheme="majorEastAsia" w:hAnsi="Calibri" w:cs="Calibri"/>
+          <w:sz w:val="22"/>
+          <w:szCs w:val="22"/>
+          <w:lang w:val="en-US"/>
+        </w:rPr>
+        <w:t> </w:t>
+      </w:r>
+    </w:p>
+    <w:p>
+      <w:pPr>
+        <w:pStyle w:val="paragraph"/>
+        <w:spacing w:before="0" w:beforeAutospacing="0" w:after="0" w:afterAutospacing="0"/>
+        <w:textAlignment w:val="baseline"/>
+        <w:rPr>
+          <w:rFonts w:ascii="Segoe UI" w:hAnsi="Segoe UI" w:cs="Segoe UI"/>
+          <w:sz w:val="18"/>
+          <w:szCs w:val="18"/>
+          <w:lang w:val="en-US"/>
+        </w:rPr>
+      </w:pPr>
+      <w:r>
+        <w:rPr>
+          <w:rStyle w:val="eop"/>
+          <w:rFonts w:ascii="Calibri" w:eastAsiaTheme="majorEastAsia" w:hAnsi="Calibri" w:cs="Calibri"/>
+          <w:sz w:val="22"/>
+          <w:szCs w:val="22"/>
+          <w:lang w:val="en-US"/>
+        </w:rPr>
+        <w:t> </w:t>
+      </w:r>
+    </w:p>
+    <w:p>
+      <w:pPr>
+        <w:pStyle w:val="paragraph"/>
+        <w:spacing w:before="0" w:beforeAutospacing="0" w:after="0" w:afterAutospacing="0"/>
+        <w:textAlignment w:val="baseline"/>
+        <w:rPr>
+          <w:rFonts w:ascii="Segoe UI" w:hAnsi="Segoe UI" w:cs="Segoe UI"/>
+          <w:sz w:val="18"/>
+          <w:szCs w:val="18"/>
+          <w:lang w:val="en-US"/>
+        </w:rPr>
+      </w:pPr>
+      <w:r>
+        <w:rPr>
+          <w:rStyle w:val="eop"/>
+          <w:rFonts w:ascii="Calibri" w:eastAsiaTheme="majorEastAsia" w:hAnsi="Calibri" w:cs="Calibri"/>
+          <w:sz w:val="22"/>
+          <w:szCs w:val="22"/>
+          <w:lang w:val="en-US"/>
+        </w:rPr>
+        <w:t> </w:t>
+      </w:r>
+    </w:p>
+    <w:p>
+      <w:pPr>
+        <w:pStyle w:val="paragraph"/>
+        <w:spacing w:before="0" w:beforeAutospacing="0" w:after="0" w:afterAutospacing="0"/>
+        <w:textAlignment w:val="baseline"/>
+        <w:rPr>
+          <w:rFonts w:ascii="Segoe UI" w:hAnsi="Segoe UI" w:cs="Segoe UI"/>
+          <w:sz w:val="18"/>
+          <w:szCs w:val="18"/>
+          <w:lang w:val="en-US"/>
+        </w:rPr>
+      </w:pPr>
+      <w:r>
+        <w:rPr>
+          <w:rStyle w:val="eop"/>
+          <w:rFonts w:ascii="Calibri" w:eastAsiaTheme="majorEastAsia" w:hAnsi="Calibri" w:cs="Calibri"/>
+          <w:sz w:val="22"/>
+          <w:szCs w:val="22"/>
+          <w:lang w:val="en-US"/>
+        </w:rPr>
+        <w:t> </w:t>
+      </w:r>
+    </w:p>
+    <w:p>
+      <w:pPr>
+        <w:pStyle w:val="paragraph"/>
+        <w:spacing w:before="0" w:beforeAutospacing="0" w:after="0" w:afterAutospacing="0"/>
+        <w:textAlignment w:val="baseline"/>
+        <w:rPr>
+          <w:rFonts w:ascii="Segoe UI" w:hAnsi="Segoe UI" w:cs="Segoe UI"/>
+          <w:sz w:val="18"/>
+          <w:szCs w:val="18"/>
+          <w:lang w:val="en-US"/>
+        </w:rPr>
+      </w:pPr>
+      <w:r>
+        <w:rPr>
+          <w:rStyle w:val="eop"/>
+          <w:rFonts w:ascii="Calibri" w:eastAsiaTheme="majorEastAsia" w:hAnsi="Calibri" w:cs="Calibri"/>
+          <w:sz w:val="22"/>
+          <w:szCs w:val="22"/>
+          <w:lang w:val="en-US"/>
+        </w:rPr>
+        <w:t> </w:t>
+      </w:r>
+    </w:p>
+    <w:p>
+      <w:pPr>
+        <w:pStyle w:val="Heading2"/>
+        <w:rPr>
+          <w:rFonts w:ascii="Segoe UI" w:hAnsi="Segoe UI" w:cs="Segoe UI"/>
+          <w:sz w:val="18"/>
+          <w:szCs w:val="18"/>
+          <w:lang w:val="en-US"/>
+        </w:rPr>
+      </w:pPr>
+      <w:r>
+        <w:rPr>
+          <w:rStyle w:val="normaltextrun"/>
+          <w:rFonts w:ascii="Calibri Light" w:hAnsi="Calibri Light" w:cs="Calibri Light"/>
+          <w:color w:val="2F5496"/>
+          <w:sz w:val="32"/>
+          <w:szCs w:val="32"/>
+        </w:rPr>
+        <w:t>Appendix 2 </w:t>
+      </w:r>
+      <w:r>
+        <w:rPr>
+          <w:rStyle w:val="eop"/>
+          <w:rFonts w:ascii="Calibri Light" w:hAnsi="Calibri Light" w:cs="Calibri Light"/>
+          <w:color w:val="2F5496"/>
+          <w:sz w:val="32"/>
+          <w:szCs w:val="32"/>
+          <w:lang w:val="en-US"/>
+        </w:rPr>
+        <w:t> </w:t>
+      </w:r>
+    </w:p>
+    <w:p>
+      <w:pPr>
+        <w:pStyle w:val="paragraph"/>
+        <w:spacing w:before="0" w:beforeAutospacing="0" w:after="0" w:afterAutospacing="0"/>
+        <w:textAlignment w:val="baseline"/>
+        <w:rPr>
+          <w:rFonts w:ascii="Segoe UI" w:hAnsi="Segoe UI" w:cs="Segoe UI"/>
+          <w:sz w:val="18"/>
+          <w:szCs w:val="18"/>
+          <w:lang w:val="en-US"/>
+        </w:rPr>
+      </w:pPr>
+      <w:r>
+        <w:rPr>
+          <w:rStyle w:val="eop"/>
+          <w:rFonts w:ascii="Calibri" w:eastAsiaTheme="majorEastAsia" w:hAnsi="Calibri" w:cs="Calibri"/>
+          <w:sz w:val="22"/>
+          <w:szCs w:val="22"/>
+          <w:lang w:val="en-US"/>
+        </w:rPr>
+        <w:t> </w:t>
+      </w:r>
+    </w:p>
+    <w:p>
+      <w:pPr>
+        <w:pStyle w:val="paragraph"/>
+        <w:spacing w:before="0" w:beforeAutospacing="0" w:after="0" w:afterAutospacing="0"/>
+        <w:textAlignment w:val="baseline"/>
+        <w:rPr>
+          <w:rFonts w:ascii="Times" w:hAnsi="Times"/>
+          <w:lang w:val="en-US"/>
+        </w:rPr>
+      </w:pPr>
+      <w:r>
+        <w:rPr>
+          <w:rFonts w:ascii="Times" w:hAnsi="Times"/>
+          <w:lang w:val="en-US"/>
+        </w:rPr>
+        <w:t>In our project, the main models are derived from several observations and even several models as well—this appendix discussing polynomial features.  </w:t>
+      </w:r>
+      <w:r>
+        <w:rPr>
+          <w:rFonts w:ascii="Times" w:hAnsi="Times"/>
+        </w:rPr>
+        <w:t> </w:t>
+      </w:r>
+    </w:p>
+    <w:p>
+      <w:pPr>
+        <w:pStyle w:val="paragraph"/>
+        <w:spacing w:before="0" w:beforeAutospacing="0" w:after="0" w:afterAutospacing="0"/>
+        <w:textAlignment w:val="baseline"/>
+        <w:rPr>
+          <w:rFonts w:ascii="Times" w:hAnsi="Times"/>
+          <w:lang w:val="en-US"/>
+        </w:rPr>
+      </w:pPr>
+      <w:r>
+        <w:rPr>
+          <w:rFonts w:ascii="Times" w:hAnsi="Times"/>
+          <w:lang w:val="en-US"/>
+        </w:rPr>
+        <w:t> </w:t>
+      </w:r>
+      <w:r>
+        <w:rPr>
+          <w:rFonts w:ascii="Times" w:hAnsi="Times"/>
+        </w:rPr>
+        <w:t> </w:t>
+      </w:r>
+    </w:p>
+    <w:p>
+      <w:pPr>
+        <w:pStyle w:val="paragraph"/>
+        <w:spacing w:before="0" w:beforeAutospacing="0" w:after="0" w:afterAutospacing="0"/>
+        <w:textAlignment w:val="baseline"/>
+        <w:rPr>
+          <w:rFonts w:ascii="Times" w:hAnsi="Times"/>
+          <w:lang w:val="en-US"/>
+        </w:rPr>
+      </w:pPr>
+      <w:r>
+        <w:rPr>
+          <w:rFonts w:ascii="Times" w:hAnsi="Times"/>
+          <w:lang w:val="en-US"/>
+        </w:rPr>
+        <w:t>Earlier, as discussed in chapter 3, research method polynomial features. This model is </w:t>
+      </w:r>
+      <w:proofErr w:type="gramStart"/>
+      <w:r>
+        <w:rPr>
+          <w:rFonts w:ascii="Times" w:hAnsi="Times"/>
+          <w:lang w:val="en-US"/>
+        </w:rPr>
+        <w:t>similar to</w:t>
+      </w:r>
+      <w:proofErr w:type="gramEnd"/>
+      <w:r>
+        <w:rPr>
+          <w:rFonts w:ascii="Times" w:hAnsi="Times"/>
+          <w:lang w:val="en-US"/>
+        </w:rPr>
+        <w:t> linear regression. Polynomial features are not model changing the data before sending it to the model.  </w:t>
+      </w:r>
+      <w:r>
+        <w:rPr>
+          <w:rFonts w:ascii="Times" w:hAnsi="Times"/>
+        </w:rPr>
+        <w:t> </w:t>
+      </w:r>
+    </w:p>
+    <w:p>
+      <w:pPr>
+        <w:pStyle w:val="paragraph"/>
+        <w:spacing w:before="0" w:beforeAutospacing="0" w:after="0" w:afterAutospacing="0"/>
+        <w:textAlignment w:val="baseline"/>
+        <w:rPr>
+          <w:rFonts w:ascii="Times" w:hAnsi="Times"/>
+          <w:lang w:val="en-US"/>
+        </w:rPr>
+      </w:pPr>
+      <w:r>
+        <w:rPr>
+          <w:rFonts w:ascii="Times" w:hAnsi="Times"/>
+          <w:lang w:val="en-US"/>
+        </w:rPr>
+        <w:t> </w:t>
+      </w:r>
+      <w:r>
+        <w:rPr>
+          <w:rFonts w:ascii="Times" w:hAnsi="Times"/>
+        </w:rPr>
+        <w:t> </w:t>
+      </w:r>
+    </w:p>
+    <w:p>
+      <w:pPr>
+        <w:pStyle w:val="paragraph"/>
+        <w:spacing w:before="0" w:beforeAutospacing="0" w:after="0" w:afterAutospacing="0"/>
+        <w:textAlignment w:val="baseline"/>
+        <w:rPr>
+          <w:rFonts w:ascii="Times" w:hAnsi="Times"/>
+          <w:lang w:val="en-US"/>
+        </w:rPr>
+      </w:pPr>
+      <w:r>
+        <w:rPr>
+          <w:rFonts w:ascii="Times" w:hAnsi="Times"/>
+          <w:lang w:val="en-US"/>
+        </w:rPr>
+        <w:t>As seen in the linear regression house prices, the dataset was not linear. Each feature will multiply and create new features in polynomial features, and now the model is easy to separate and predict accurately. While multiplying features need to specify degrees of freedom, so features have that much freedom.</w:t>
+      </w:r>
+      <w:r>
+        <w:rPr>
+          <w:rFonts w:ascii="Times" w:hAnsi="Times"/>
+        </w:rPr>
+        <w:t> </w:t>
+      </w:r>
+    </w:p>
+    <w:p>
+      <w:pPr>
+        <w:pStyle w:val="paragraph"/>
+        <w:spacing w:before="0" w:beforeAutospacing="0" w:after="0" w:afterAutospacing="0"/>
+        <w:textAlignment w:val="baseline"/>
+        <w:rPr>
+          <w:rFonts w:ascii="Segoe UI" w:hAnsi="Segoe UI" w:cs="Segoe UI"/>
+          <w:sz w:val="18"/>
+          <w:szCs w:val="18"/>
+          <w:lang w:val="en-US"/>
+        </w:rPr>
+      </w:pPr>
+      <w:r>
+        <w:rPr>
+          <w:noProof/>
+          <w:lang w:val="en-US"/>
+        </w:rPr>
+        <w:drawing>
+          <wp:inline distT="0" distB="0" distL="0" distR="0" wp14:anchorId="0FF2F8B3" wp14:editId="69B393DF">
+            <wp:extent cx="6120130" cy="2195830"/>
+            <wp:effectExtent l="0" t="0" r="1270" b="1270"/>
+            <wp:docPr id="11" name="Picture 11" descr="Graphical user interface, text, application, email&#10;&#10;Description automatically generated"/>
+            <wp:cNvGraphicFramePr>
+              <a:graphicFrameLocks xmlns:a="http://schemas.openxmlformats.org/drawingml/2006/main" noChangeAspect="1"/>
+            </wp:cNvGraphicFramePr>
+            <a:graphic xmlns:a="http://schemas.openxmlformats.org/drawingml/2006/main">
+              <a:graphicData uri="http://schemas.openxmlformats.org/drawingml/2006/picture">
+                <pic:pic xmlns:pic="http://schemas.openxmlformats.org/drawingml/2006/picture">
+                  <pic:nvPicPr>
+                    <pic:cNvPr id="11" name="Picture 11" descr="Graphical user interface, text, application, email&#10;&#10;Description automatically generated"/>
+                    <pic:cNvPicPr>
+                      <a:picLocks noChangeAspect="1" noChangeArrowheads="1"/>
+                    </pic:cNvPicPr>
+                  </pic:nvPicPr>
+                  <pic:blipFill>
+                    <a:blip r:embed="rId21" cstate="print">
+                      <a:extLst>
+                        <a:ext uri="{28A0092B-C50C-407E-A947-70E740481C1C}">
+                          <a14:useLocalDpi xmlns:a14="http://schemas.microsoft.com/office/drawing/2010/main" val="0"/>
+                        </a:ext>
+                      </a:extLst>
+                    </a:blip>
+                    <a:srcRect/>
+                    <a:stretch>
+                      <a:fillRect/>
+                    </a:stretch>
+                  </pic:blipFill>
+                  <pic:spPr bwMode="auto">
+                    <a:xfrm>
+                      <a:off x="0" y="0"/>
+                      <a:ext cx="6120130" cy="2195830"/>
+                    </a:xfrm>
+                    <a:prstGeom prst="rect">
+                      <a:avLst/>
+                    </a:prstGeom>
+                    <a:noFill/>
+                    <a:ln>
+                      <a:noFill/>
+                    </a:ln>
+                  </pic:spPr>
+                </pic:pic>
+              </a:graphicData>
+            </a:graphic>
+          </wp:inline>
+        </w:drawing>
+      </w:r>
+      <w:r>
+        <w:rPr>
+          <w:rStyle w:val="eop"/>
+          <w:rFonts w:ascii="Calibri" w:eastAsiaTheme="majorEastAsia" w:hAnsi="Calibri" w:cs="Calibri"/>
+          <w:sz w:val="22"/>
+          <w:szCs w:val="22"/>
+          <w:lang w:val="en-US"/>
+        </w:rPr>
+        <w:t> </w:t>
+      </w:r>
+    </w:p>
+    <w:p>
+      <w:pPr>
+        <w:pStyle w:val="paragraph"/>
+        <w:spacing w:before="0" w:beforeAutospacing="0" w:after="0" w:afterAutospacing="0"/>
+        <w:textAlignment w:val="baseline"/>
+        <w:rPr>
+          <w:rStyle w:val="eop"/>
+          <w:rFonts w:ascii="Calibri" w:eastAsiaTheme="majorEastAsia" w:hAnsi="Calibri" w:cs="Calibri"/>
+          <w:sz w:val="22"/>
+          <w:szCs w:val="22"/>
+          <w:lang w:val="en-US"/>
+        </w:rPr>
+      </w:pPr>
+      <w:r>
+        <w:rPr>
+          <w:rStyle w:val="eop"/>
+          <w:rFonts w:ascii="Calibri" w:eastAsiaTheme="majorEastAsia" w:hAnsi="Calibri" w:cs="Calibri"/>
+          <w:sz w:val="22"/>
+          <w:szCs w:val="22"/>
+          <w:lang w:val="en-US"/>
+        </w:rPr>
+        <w:t> </w:t>
+      </w:r>
+    </w:p>
+    <w:p>
+      <w:pPr>
+        <w:pStyle w:val="paragraph"/>
+        <w:spacing w:before="0" w:beforeAutospacing="0" w:after="0" w:afterAutospacing="0"/>
+        <w:textAlignment w:val="baseline"/>
+        <w:rPr>
+          <w:rStyle w:val="eop"/>
+          <w:rFonts w:ascii="Calibri" w:eastAsiaTheme="majorEastAsia" w:hAnsi="Calibri" w:cs="Calibri"/>
+          <w:sz w:val="22"/>
+          <w:szCs w:val="22"/>
+          <w:lang w:val="en-US"/>
+        </w:rPr>
+      </w:pPr>
+    </w:p>
+    <w:p>
+      <w:pPr>
+        <w:pStyle w:val="paragraph"/>
+        <w:spacing w:before="0" w:beforeAutospacing="0" w:after="0" w:afterAutospacing="0"/>
+        <w:textAlignment w:val="baseline"/>
+        <w:rPr>
+          <w:rStyle w:val="eop"/>
+          <w:rFonts w:ascii="Calibri" w:eastAsiaTheme="majorEastAsia" w:hAnsi="Calibri" w:cs="Calibri"/>
+          <w:sz w:val="22"/>
+          <w:szCs w:val="22"/>
+          <w:lang w:val="en-US"/>
+        </w:rPr>
+      </w:pPr>
+    </w:p>
+    <w:p>
+      <w:pPr>
+        <w:pStyle w:val="paragraph"/>
+        <w:spacing w:before="0" w:beforeAutospacing="0" w:after="0" w:afterAutospacing="0"/>
+        <w:textAlignment w:val="baseline"/>
+        <w:rPr>
+          <w:rStyle w:val="eop"/>
+          <w:rFonts w:ascii="Calibri" w:eastAsiaTheme="majorEastAsia" w:hAnsi="Calibri" w:cs="Calibri"/>
+          <w:sz w:val="22"/>
+          <w:szCs w:val="22"/>
+          <w:lang w:val="en-US"/>
+        </w:rPr>
+      </w:pPr>
+    </w:p>
+    <w:p>
+      <w:pPr>
+        <w:pStyle w:val="paragraph"/>
+        <w:spacing w:before="0" w:beforeAutospacing="0" w:after="0" w:afterAutospacing="0"/>
+        <w:textAlignment w:val="baseline"/>
+        <w:rPr>
+          <w:rStyle w:val="eop"/>
+          <w:rFonts w:ascii="Calibri" w:eastAsiaTheme="majorEastAsia" w:hAnsi="Calibri" w:cs="Calibri"/>
+          <w:sz w:val="22"/>
+          <w:szCs w:val="22"/>
+          <w:lang w:val="en-US"/>
+        </w:rPr>
+      </w:pPr>
+    </w:p>
+    <w:p>
+      <w:pPr>
+        <w:pStyle w:val="paragraph"/>
+        <w:spacing w:before="0" w:beforeAutospacing="0" w:after="0" w:afterAutospacing="0"/>
+        <w:textAlignment w:val="baseline"/>
+        <w:rPr>
+          <w:rStyle w:val="eop"/>
+          <w:rFonts w:ascii="Calibri" w:eastAsiaTheme="majorEastAsia" w:hAnsi="Calibri" w:cs="Calibri"/>
+          <w:sz w:val="22"/>
+          <w:szCs w:val="22"/>
+          <w:lang w:val="en-US"/>
+        </w:rPr>
+      </w:pPr>
+    </w:p>
+    <w:p>
+      <w:pPr>
+        <w:pStyle w:val="paragraph"/>
+        <w:spacing w:before="0" w:beforeAutospacing="0" w:after="0" w:afterAutospacing="0"/>
+        <w:textAlignment w:val="baseline"/>
+        <w:rPr>
+          <w:rStyle w:val="eop"/>
+          <w:rFonts w:ascii="Calibri" w:eastAsiaTheme="majorEastAsia" w:hAnsi="Calibri" w:cs="Calibri"/>
+          <w:sz w:val="22"/>
+          <w:szCs w:val="22"/>
+          <w:lang w:val="en-US"/>
+        </w:rPr>
+      </w:pPr>
+    </w:p>
+    <w:p>
+      <w:pPr>
+        <w:pStyle w:val="paragraph"/>
+        <w:spacing w:before="0" w:beforeAutospacing="0" w:after="0" w:afterAutospacing="0"/>
+        <w:textAlignment w:val="baseline"/>
+        <w:rPr>
+          <w:rStyle w:val="eop"/>
+          <w:rFonts w:ascii="Calibri" w:eastAsiaTheme="majorEastAsia" w:hAnsi="Calibri" w:cs="Calibri"/>
+          <w:sz w:val="22"/>
+          <w:szCs w:val="22"/>
+          <w:lang w:val="en-US"/>
+        </w:rPr>
+      </w:pPr>
+    </w:p>
+    <w:p>
+      <w:pPr>
+        <w:pStyle w:val="paragraph"/>
+        <w:spacing w:before="0" w:beforeAutospacing="0" w:after="0" w:afterAutospacing="0"/>
+        <w:textAlignment w:val="baseline"/>
+        <w:rPr>
+          <w:rStyle w:val="eop"/>
+          <w:rFonts w:ascii="Calibri" w:eastAsiaTheme="majorEastAsia" w:hAnsi="Calibri" w:cs="Calibri"/>
+          <w:sz w:val="22"/>
+          <w:szCs w:val="22"/>
+          <w:lang w:val="en-US"/>
+        </w:rPr>
+      </w:pPr>
+    </w:p>
+    <w:p>
+      <w:pPr>
+        <w:pStyle w:val="paragraph"/>
+        <w:spacing w:before="0" w:beforeAutospacing="0" w:after="0" w:afterAutospacing="0"/>
+        <w:textAlignment w:val="baseline"/>
+        <w:rPr>
+          <w:rStyle w:val="eop"/>
+          <w:rFonts w:ascii="Calibri" w:eastAsiaTheme="majorEastAsia" w:hAnsi="Calibri" w:cs="Calibri"/>
+          <w:sz w:val="22"/>
+          <w:szCs w:val="22"/>
+          <w:lang w:val="en-US"/>
+        </w:rPr>
+      </w:pPr>
+    </w:p>
+    <w:p>
+      <w:pPr>
+        <w:pStyle w:val="paragraph"/>
+        <w:spacing w:before="0" w:beforeAutospacing="0" w:after="0" w:afterAutospacing="0"/>
+        <w:textAlignment w:val="baseline"/>
+        <w:rPr>
+          <w:rFonts w:ascii="Segoe UI" w:hAnsi="Segoe UI" w:cs="Segoe UI"/>
+          <w:sz w:val="18"/>
+          <w:szCs w:val="18"/>
+          <w:lang w:val="en-US"/>
+        </w:rPr>
+      </w:pPr>
+    </w:p>
+    <w:p>
+      <w:pPr>
+        <w:pStyle w:val="paragraph"/>
+        <w:spacing w:before="0" w:beforeAutospacing="0" w:after="0" w:afterAutospacing="0"/>
+        <w:textAlignment w:val="baseline"/>
+        <w:rPr>
+          <w:rFonts w:ascii="Segoe UI" w:hAnsi="Segoe UI" w:cs="Segoe UI"/>
+          <w:sz w:val="18"/>
+          <w:szCs w:val="18"/>
+          <w:lang w:val="en-US"/>
+        </w:rPr>
+      </w:pPr>
+      <w:r>
+        <w:rPr>
+          <w:rStyle w:val="eop"/>
+          <w:rFonts w:ascii="Calibri" w:eastAsiaTheme="majorEastAsia" w:hAnsi="Calibri" w:cs="Calibri"/>
+          <w:sz w:val="22"/>
+          <w:szCs w:val="22"/>
+          <w:lang w:val="en-US"/>
+        </w:rPr>
+        <w:t> </w:t>
+      </w:r>
+    </w:p>
+    <w:p>
+      <w:pPr>
+        <w:rPr>
+          <w:rFonts w:ascii="Times" w:hAnsi="Times"/>
+          <w:b/>
+          <w:bCs/>
+          <w:lang w:val="en-US"/>
+        </w:rPr>
+      </w:pPr>
+      <w:r>
+        <w:rPr>
+          <w:rFonts w:ascii="Times" w:hAnsi="Times"/>
+          <w:b/>
+          <w:bCs/>
+          <w:lang w:val="en-US"/>
+        </w:rPr>
+        <w:lastRenderedPageBreak/>
+        <w:t>Hyper-parameter fine tune</w:t>
+      </w:r>
+      <w:r>
+        <w:rPr>
+          <w:rFonts w:ascii="Times" w:hAnsi="Times"/>
+          <w:b/>
+          <w:bCs/>
+        </w:rPr>
+        <w:t> </w:t>
+      </w:r>
+    </w:p>
+    <w:p>
+      <w:pPr>
+        <w:pStyle w:val="paragraph"/>
+        <w:spacing w:before="0" w:beforeAutospacing="0" w:after="0" w:afterAutospacing="0"/>
+        <w:textAlignment w:val="baseline"/>
+        <w:rPr>
+          <w:rFonts w:ascii="Segoe UI" w:hAnsi="Segoe UI" w:cs="Segoe UI"/>
+          <w:sz w:val="18"/>
+          <w:szCs w:val="18"/>
+          <w:lang w:val="en-US"/>
+        </w:rPr>
+      </w:pPr>
+      <w:r>
+        <w:rPr>
+          <w:noProof/>
+          <w:lang w:val="en-US"/>
+        </w:rPr>
+        <w:drawing>
+          <wp:inline distT="0" distB="0" distL="0" distR="0" wp14:anchorId="773B9462" wp14:editId="34E44510">
+            <wp:extent cx="6120130" cy="3444875"/>
+            <wp:effectExtent l="0" t="0" r="1270" b="0"/>
+            <wp:docPr id="10" name="Picture 10" descr="Table&#10;&#10;Description automatically generated"/>
+            <wp:cNvGraphicFramePr>
+              <a:graphicFrameLocks xmlns:a="http://schemas.openxmlformats.org/drawingml/2006/main" noChangeAspect="1"/>
+            </wp:cNvGraphicFramePr>
+            <a:graphic xmlns:a="http://schemas.openxmlformats.org/drawingml/2006/main">
+              <a:graphicData uri="http://schemas.openxmlformats.org/drawingml/2006/picture">
+                <pic:pic xmlns:pic="http://schemas.openxmlformats.org/drawingml/2006/picture">
+                  <pic:nvPicPr>
+                    <pic:cNvPr id="10" name="Picture 10" descr="Table&#10;&#10;Description automatically generated"/>
+                    <pic:cNvPicPr>
+                      <a:picLocks noChangeAspect="1" noChangeArrowheads="1"/>
+                    </pic:cNvPicPr>
+                  </pic:nvPicPr>
+                  <pic:blipFill>
+                    <a:blip r:embed="rId22" cstate="print">
+                      <a:extLst>
+                        <a:ext uri="{28A0092B-C50C-407E-A947-70E740481C1C}">
+                          <a14:useLocalDpi xmlns:a14="http://schemas.microsoft.com/office/drawing/2010/main" val="0"/>
+                        </a:ext>
+                      </a:extLst>
+                    </a:blip>
+                    <a:srcRect/>
+                    <a:stretch>
+                      <a:fillRect/>
+                    </a:stretch>
+                  </pic:blipFill>
+                  <pic:spPr bwMode="auto">
+                    <a:xfrm>
+                      <a:off x="0" y="0"/>
+                      <a:ext cx="6120130" cy="3444875"/>
+                    </a:xfrm>
+                    <a:prstGeom prst="rect">
+                      <a:avLst/>
+                    </a:prstGeom>
+                    <a:noFill/>
+                    <a:ln>
+                      <a:noFill/>
+                    </a:ln>
+                  </pic:spPr>
+                </pic:pic>
+              </a:graphicData>
+            </a:graphic>
+          </wp:inline>
+        </w:drawing>
+      </w:r>
+      <w:r>
+        <w:rPr>
+          <w:rStyle w:val="eop"/>
+          <w:rFonts w:ascii="Calibri" w:eastAsiaTheme="majorEastAsia" w:hAnsi="Calibri" w:cs="Calibri"/>
+          <w:sz w:val="22"/>
+          <w:szCs w:val="22"/>
+          <w:lang w:val="en-US"/>
+        </w:rPr>
+        <w:t> </w:t>
+      </w:r>
+    </w:p>
+    <w:p>
+      <w:pPr>
+        <w:pStyle w:val="paragraph"/>
+        <w:spacing w:before="0" w:beforeAutospacing="0" w:after="0" w:afterAutospacing="0"/>
+        <w:textAlignment w:val="baseline"/>
+        <w:rPr>
+          <w:rFonts w:ascii="Segoe UI" w:hAnsi="Segoe UI" w:cs="Segoe UI"/>
+          <w:sz w:val="18"/>
+          <w:szCs w:val="18"/>
+          <w:lang w:val="en-US"/>
+        </w:rPr>
+      </w:pPr>
+      <w:r>
+        <w:rPr>
+          <w:rStyle w:val="eop"/>
+          <w:rFonts w:ascii="Calibri" w:eastAsiaTheme="majorEastAsia" w:hAnsi="Calibri" w:cs="Calibri"/>
+          <w:sz w:val="22"/>
+          <w:szCs w:val="22"/>
+          <w:lang w:val="en-US"/>
+        </w:rPr>
+        <w:t> </w:t>
+      </w:r>
+    </w:p>
+    <w:p>
+      <w:pPr>
+        <w:pStyle w:val="paragraph"/>
+        <w:spacing w:before="0" w:beforeAutospacing="0" w:after="0" w:afterAutospacing="0"/>
+        <w:textAlignment w:val="baseline"/>
+        <w:rPr>
+          <w:rFonts w:ascii="Times" w:hAnsi="Times"/>
+          <w:lang w:val="en-US"/>
+        </w:rPr>
+      </w:pPr>
+      <w:r>
+        <w:rPr>
+          <w:rFonts w:ascii="Times" w:hAnsi="Times"/>
+        </w:rPr>
+        <w:t>Implementing the basic first model is not sufficient. Here polynomial features data was divided with degrees of freedom. However, here it is unaware of how many degrees of freedom is well suited for models. To know this, we need to test each degree of freedom. That was implemented above, and results show. </w:t>
+      </w:r>
+    </w:p>
+    <w:p>
+      <w:pPr>
+        <w:pStyle w:val="paragraph"/>
+        <w:spacing w:before="0" w:beforeAutospacing="0" w:after="0" w:afterAutospacing="0"/>
+        <w:textAlignment w:val="baseline"/>
+        <w:rPr>
+          <w:rStyle w:val="eop"/>
+          <w:rFonts w:ascii="Calibri" w:eastAsiaTheme="majorEastAsia" w:hAnsi="Calibri" w:cs="Calibri"/>
+          <w:sz w:val="22"/>
+          <w:szCs w:val="22"/>
+          <w:lang w:val="en-US"/>
+        </w:rPr>
+      </w:pPr>
+      <w:r>
+        <w:rPr>
+          <w:rStyle w:val="eop"/>
+          <w:rFonts w:ascii="Calibri" w:eastAsiaTheme="majorEastAsia" w:hAnsi="Calibri" w:cs="Calibri"/>
+          <w:sz w:val="22"/>
+          <w:szCs w:val="22"/>
+          <w:lang w:val="en-US"/>
+        </w:rPr>
+        <w:t> </w:t>
+      </w:r>
+    </w:p>
+    <w:p>
+      <w:pPr>
+        <w:pStyle w:val="paragraph"/>
+        <w:spacing w:before="0" w:beforeAutospacing="0" w:after="0" w:afterAutospacing="0"/>
+        <w:textAlignment w:val="baseline"/>
+        <w:rPr>
+          <w:rStyle w:val="eop"/>
+          <w:rFonts w:ascii="Calibri" w:eastAsiaTheme="majorEastAsia" w:hAnsi="Calibri" w:cs="Calibri"/>
+          <w:sz w:val="22"/>
+          <w:szCs w:val="22"/>
+          <w:lang w:val="en-US"/>
+        </w:rPr>
+      </w:pPr>
+    </w:p>
+    <w:p>
+      <w:pPr>
+        <w:pStyle w:val="paragraph"/>
+        <w:spacing w:before="0" w:beforeAutospacing="0" w:after="0" w:afterAutospacing="0"/>
+        <w:textAlignment w:val="baseline"/>
+        <w:rPr>
+          <w:rStyle w:val="eop"/>
+          <w:rFonts w:ascii="Calibri" w:eastAsiaTheme="majorEastAsia" w:hAnsi="Calibri" w:cs="Calibri"/>
+          <w:sz w:val="22"/>
+          <w:szCs w:val="22"/>
+          <w:lang w:val="en-US"/>
+        </w:rPr>
+      </w:pPr>
+    </w:p>
+    <w:p>
+      <w:pPr>
+        <w:pStyle w:val="paragraph"/>
+        <w:spacing w:before="0" w:beforeAutospacing="0" w:after="0" w:afterAutospacing="0"/>
+        <w:textAlignment w:val="baseline"/>
+        <w:rPr>
+          <w:rStyle w:val="eop"/>
+          <w:rFonts w:ascii="Calibri" w:eastAsiaTheme="majorEastAsia" w:hAnsi="Calibri" w:cs="Calibri"/>
+          <w:sz w:val="22"/>
+          <w:szCs w:val="22"/>
+          <w:lang w:val="en-US"/>
+        </w:rPr>
+      </w:pPr>
+    </w:p>
+    <w:p>
+      <w:pPr>
+        <w:pStyle w:val="paragraph"/>
+        <w:spacing w:before="0" w:beforeAutospacing="0" w:after="0" w:afterAutospacing="0"/>
+        <w:textAlignment w:val="baseline"/>
+        <w:rPr>
+          <w:rStyle w:val="eop"/>
+          <w:rFonts w:ascii="Calibri" w:eastAsiaTheme="majorEastAsia" w:hAnsi="Calibri" w:cs="Calibri"/>
+          <w:sz w:val="22"/>
+          <w:szCs w:val="22"/>
+          <w:lang w:val="en-US"/>
+        </w:rPr>
+      </w:pPr>
+    </w:p>
+    <w:p>
+      <w:pPr>
+        <w:pStyle w:val="paragraph"/>
+        <w:spacing w:before="0" w:beforeAutospacing="0" w:after="0" w:afterAutospacing="0"/>
+        <w:textAlignment w:val="baseline"/>
+        <w:rPr>
+          <w:rStyle w:val="eop"/>
+          <w:rFonts w:ascii="Calibri" w:eastAsiaTheme="majorEastAsia" w:hAnsi="Calibri" w:cs="Calibri"/>
+          <w:sz w:val="22"/>
+          <w:szCs w:val="22"/>
+          <w:lang w:val="en-US"/>
+        </w:rPr>
+      </w:pPr>
+    </w:p>
+    <w:p>
+      <w:pPr>
+        <w:pStyle w:val="paragraph"/>
+        <w:spacing w:before="0" w:beforeAutospacing="0" w:after="0" w:afterAutospacing="0"/>
+        <w:textAlignment w:val="baseline"/>
+        <w:rPr>
+          <w:rStyle w:val="eop"/>
+          <w:rFonts w:ascii="Calibri" w:eastAsiaTheme="majorEastAsia" w:hAnsi="Calibri" w:cs="Calibri"/>
+          <w:sz w:val="22"/>
+          <w:szCs w:val="22"/>
+          <w:lang w:val="en-US"/>
+        </w:rPr>
+      </w:pPr>
+    </w:p>
+    <w:p>
+      <w:pPr>
+        <w:pStyle w:val="paragraph"/>
+        <w:spacing w:before="0" w:beforeAutospacing="0" w:after="0" w:afterAutospacing="0"/>
+        <w:textAlignment w:val="baseline"/>
+        <w:rPr>
+          <w:rStyle w:val="eop"/>
+          <w:rFonts w:ascii="Calibri" w:eastAsiaTheme="majorEastAsia" w:hAnsi="Calibri" w:cs="Calibri"/>
+          <w:sz w:val="22"/>
+          <w:szCs w:val="22"/>
+          <w:lang w:val="en-US"/>
+        </w:rPr>
+      </w:pPr>
+    </w:p>
+    <w:p>
+      <w:pPr>
+        <w:pStyle w:val="paragraph"/>
+        <w:spacing w:before="0" w:beforeAutospacing="0" w:after="0" w:afterAutospacing="0"/>
+        <w:textAlignment w:val="baseline"/>
+        <w:rPr>
+          <w:rStyle w:val="eop"/>
+          <w:rFonts w:ascii="Calibri" w:eastAsiaTheme="majorEastAsia" w:hAnsi="Calibri" w:cs="Calibri"/>
+          <w:sz w:val="22"/>
+          <w:szCs w:val="22"/>
+          <w:lang w:val="en-US"/>
+        </w:rPr>
+      </w:pPr>
+    </w:p>
+    <w:p>
+      <w:pPr>
+        <w:pStyle w:val="paragraph"/>
+        <w:spacing w:before="0" w:beforeAutospacing="0" w:after="0" w:afterAutospacing="0"/>
+        <w:textAlignment w:val="baseline"/>
+        <w:rPr>
+          <w:rStyle w:val="eop"/>
+          <w:rFonts w:ascii="Calibri" w:eastAsiaTheme="majorEastAsia" w:hAnsi="Calibri" w:cs="Calibri"/>
+          <w:sz w:val="22"/>
+          <w:szCs w:val="22"/>
+          <w:lang w:val="en-US"/>
+        </w:rPr>
+      </w:pPr>
+    </w:p>
+    <w:p>
+      <w:pPr>
+        <w:pStyle w:val="paragraph"/>
+        <w:spacing w:before="0" w:beforeAutospacing="0" w:after="0" w:afterAutospacing="0"/>
+        <w:textAlignment w:val="baseline"/>
+        <w:rPr>
+          <w:rStyle w:val="eop"/>
+          <w:rFonts w:ascii="Calibri" w:eastAsiaTheme="majorEastAsia" w:hAnsi="Calibri" w:cs="Calibri"/>
+          <w:sz w:val="22"/>
+          <w:szCs w:val="22"/>
+          <w:lang w:val="en-US"/>
+        </w:rPr>
+      </w:pPr>
+    </w:p>
+    <w:p>
+      <w:pPr>
+        <w:pStyle w:val="paragraph"/>
+        <w:spacing w:before="0" w:beforeAutospacing="0" w:after="0" w:afterAutospacing="0"/>
+        <w:textAlignment w:val="baseline"/>
+        <w:rPr>
+          <w:rStyle w:val="eop"/>
+          <w:rFonts w:ascii="Calibri" w:eastAsiaTheme="majorEastAsia" w:hAnsi="Calibri" w:cs="Calibri"/>
+          <w:sz w:val="22"/>
+          <w:szCs w:val="22"/>
+          <w:lang w:val="en-US"/>
+        </w:rPr>
+      </w:pPr>
+    </w:p>
+    <w:p>
+      <w:pPr>
+        <w:pStyle w:val="paragraph"/>
+        <w:spacing w:before="0" w:beforeAutospacing="0" w:after="0" w:afterAutospacing="0"/>
+        <w:textAlignment w:val="baseline"/>
+        <w:rPr>
+          <w:rStyle w:val="eop"/>
+          <w:rFonts w:ascii="Calibri" w:eastAsiaTheme="majorEastAsia" w:hAnsi="Calibri" w:cs="Calibri"/>
+          <w:sz w:val="22"/>
+          <w:szCs w:val="22"/>
+          <w:lang w:val="en-US"/>
+        </w:rPr>
+      </w:pPr>
+    </w:p>
+    <w:p>
+      <w:pPr>
+        <w:pStyle w:val="paragraph"/>
+        <w:spacing w:before="0" w:beforeAutospacing="0" w:after="0" w:afterAutospacing="0"/>
+        <w:textAlignment w:val="baseline"/>
+        <w:rPr>
+          <w:rStyle w:val="eop"/>
+          <w:rFonts w:ascii="Calibri" w:eastAsiaTheme="majorEastAsia" w:hAnsi="Calibri" w:cs="Calibri"/>
+          <w:sz w:val="22"/>
+          <w:szCs w:val="22"/>
+          <w:lang w:val="en-US"/>
+        </w:rPr>
+      </w:pPr>
+    </w:p>
+    <w:p>
+      <w:pPr>
+        <w:pStyle w:val="paragraph"/>
+        <w:spacing w:before="0" w:beforeAutospacing="0" w:after="0" w:afterAutospacing="0"/>
+        <w:textAlignment w:val="baseline"/>
+        <w:rPr>
+          <w:rStyle w:val="eop"/>
+          <w:rFonts w:ascii="Calibri" w:eastAsiaTheme="majorEastAsia" w:hAnsi="Calibri" w:cs="Calibri"/>
+          <w:sz w:val="22"/>
+          <w:szCs w:val="22"/>
+          <w:lang w:val="en-US"/>
+        </w:rPr>
+      </w:pPr>
+    </w:p>
+    <w:p>
+      <w:pPr>
+        <w:pStyle w:val="paragraph"/>
+        <w:spacing w:before="0" w:beforeAutospacing="0" w:after="0" w:afterAutospacing="0"/>
+        <w:textAlignment w:val="baseline"/>
+        <w:rPr>
+          <w:rStyle w:val="eop"/>
+          <w:rFonts w:ascii="Calibri" w:eastAsiaTheme="majorEastAsia" w:hAnsi="Calibri" w:cs="Calibri"/>
+          <w:sz w:val="22"/>
+          <w:szCs w:val="22"/>
+          <w:lang w:val="en-US"/>
+        </w:rPr>
+      </w:pPr>
+    </w:p>
+    <w:p>
+      <w:pPr>
+        <w:pStyle w:val="paragraph"/>
+        <w:spacing w:before="0" w:beforeAutospacing="0" w:after="0" w:afterAutospacing="0"/>
+        <w:textAlignment w:val="baseline"/>
+        <w:rPr>
+          <w:rStyle w:val="eop"/>
+          <w:rFonts w:ascii="Calibri" w:eastAsiaTheme="majorEastAsia" w:hAnsi="Calibri" w:cs="Calibri"/>
+          <w:sz w:val="22"/>
+          <w:szCs w:val="22"/>
+          <w:lang w:val="en-US"/>
+        </w:rPr>
+      </w:pPr>
+    </w:p>
+    <w:p>
+      <w:pPr>
+        <w:pStyle w:val="paragraph"/>
+        <w:spacing w:before="0" w:beforeAutospacing="0" w:after="0" w:afterAutospacing="0"/>
+        <w:textAlignment w:val="baseline"/>
+        <w:rPr>
+          <w:rStyle w:val="eop"/>
+          <w:rFonts w:ascii="Calibri" w:eastAsiaTheme="majorEastAsia" w:hAnsi="Calibri" w:cs="Calibri"/>
+          <w:sz w:val="22"/>
+          <w:szCs w:val="22"/>
+          <w:lang w:val="en-US"/>
+        </w:rPr>
+      </w:pPr>
+    </w:p>
+    <w:p>
+      <w:pPr>
+        <w:pStyle w:val="paragraph"/>
+        <w:spacing w:before="0" w:beforeAutospacing="0" w:after="0" w:afterAutospacing="0"/>
+        <w:textAlignment w:val="baseline"/>
+        <w:rPr>
+          <w:rStyle w:val="eop"/>
+          <w:rFonts w:ascii="Calibri" w:eastAsiaTheme="majorEastAsia" w:hAnsi="Calibri" w:cs="Calibri"/>
+          <w:sz w:val="22"/>
+          <w:szCs w:val="22"/>
+          <w:lang w:val="en-US"/>
+        </w:rPr>
+      </w:pPr>
+    </w:p>
+    <w:p>
+      <w:pPr>
+        <w:pStyle w:val="paragraph"/>
+        <w:spacing w:before="0" w:beforeAutospacing="0" w:after="0" w:afterAutospacing="0"/>
+        <w:textAlignment w:val="baseline"/>
+        <w:rPr>
+          <w:rStyle w:val="eop"/>
+          <w:rFonts w:ascii="Calibri" w:eastAsiaTheme="majorEastAsia" w:hAnsi="Calibri" w:cs="Calibri"/>
+          <w:sz w:val="22"/>
+          <w:szCs w:val="22"/>
+          <w:lang w:val="en-US"/>
+        </w:rPr>
+      </w:pPr>
+    </w:p>
+    <w:p>
+      <w:pPr>
+        <w:pStyle w:val="paragraph"/>
+        <w:spacing w:before="0" w:beforeAutospacing="0" w:after="0" w:afterAutospacing="0"/>
+        <w:textAlignment w:val="baseline"/>
+        <w:rPr>
+          <w:rStyle w:val="eop"/>
+          <w:rFonts w:ascii="Calibri" w:eastAsiaTheme="majorEastAsia" w:hAnsi="Calibri" w:cs="Calibri"/>
+          <w:sz w:val="22"/>
+          <w:szCs w:val="22"/>
+          <w:lang w:val="en-US"/>
+        </w:rPr>
+      </w:pPr>
+    </w:p>
+    <w:p>
+      <w:pPr>
+        <w:pStyle w:val="paragraph"/>
+        <w:spacing w:before="0" w:beforeAutospacing="0" w:after="0" w:afterAutospacing="0"/>
+        <w:textAlignment w:val="baseline"/>
+        <w:rPr>
+          <w:rStyle w:val="eop"/>
+          <w:rFonts w:ascii="Calibri" w:eastAsiaTheme="majorEastAsia" w:hAnsi="Calibri" w:cs="Calibri"/>
+          <w:sz w:val="22"/>
+          <w:szCs w:val="22"/>
+          <w:lang w:val="en-US"/>
+        </w:rPr>
+      </w:pPr>
+    </w:p>
+    <w:p>
+      <w:pPr>
+        <w:pStyle w:val="paragraph"/>
+        <w:spacing w:before="0" w:beforeAutospacing="0" w:after="0" w:afterAutospacing="0"/>
+        <w:textAlignment w:val="baseline"/>
+        <w:rPr>
+          <w:rStyle w:val="eop"/>
+          <w:rFonts w:ascii="Calibri" w:eastAsiaTheme="majorEastAsia" w:hAnsi="Calibri" w:cs="Calibri"/>
+          <w:sz w:val="22"/>
+          <w:szCs w:val="22"/>
+          <w:lang w:val="en-US"/>
+        </w:rPr>
+      </w:pPr>
+    </w:p>
+    <w:p>
+      <w:pPr>
+        <w:pStyle w:val="paragraph"/>
+        <w:spacing w:before="0" w:beforeAutospacing="0" w:after="0" w:afterAutospacing="0"/>
+        <w:textAlignment w:val="baseline"/>
+        <w:rPr>
+          <w:rFonts w:ascii="Segoe UI" w:hAnsi="Segoe UI" w:cs="Segoe UI"/>
+          <w:sz w:val="18"/>
+          <w:szCs w:val="18"/>
+          <w:lang w:val="en-US"/>
+        </w:rPr>
+      </w:pPr>
+    </w:p>
+    <w:p>
+      <w:pPr>
+        <w:pStyle w:val="Heading2"/>
+        <w:rPr>
+          <w:rFonts w:ascii="Segoe UI" w:hAnsi="Segoe UI" w:cs="Segoe UI"/>
+          <w:sz w:val="18"/>
+          <w:szCs w:val="18"/>
+          <w:lang w:val="en-US"/>
+        </w:rPr>
+      </w:pPr>
+      <w:r>
+        <w:rPr>
+          <w:rStyle w:val="normaltextrun"/>
+          <w:rFonts w:ascii="Calibri Light" w:hAnsi="Calibri Light" w:cs="Calibri Light"/>
+          <w:color w:val="2F5496"/>
+          <w:sz w:val="32"/>
+          <w:szCs w:val="32"/>
+        </w:rPr>
+        <w:lastRenderedPageBreak/>
+        <w:t>Appendix 3</w:t>
+      </w:r>
+      <w:r>
+        <w:rPr>
+          <w:rStyle w:val="eop"/>
+          <w:rFonts w:ascii="Calibri Light" w:hAnsi="Calibri Light" w:cs="Calibri Light"/>
+          <w:color w:val="2F5496"/>
+          <w:sz w:val="32"/>
+          <w:szCs w:val="32"/>
+          <w:lang w:val="en-US"/>
+        </w:rPr>
+        <w:t> </w:t>
+      </w:r>
+    </w:p>
+    <w:p>
+      <w:pPr>
+        <w:pStyle w:val="paragraph"/>
+        <w:spacing w:before="0" w:beforeAutospacing="0" w:after="0" w:afterAutospacing="0"/>
+        <w:textAlignment w:val="baseline"/>
+        <w:rPr>
+          <w:rFonts w:ascii="Segoe UI" w:hAnsi="Segoe UI" w:cs="Segoe UI"/>
+          <w:sz w:val="18"/>
+          <w:szCs w:val="18"/>
+          <w:lang w:val="en-US"/>
+        </w:rPr>
+      </w:pPr>
+      <w:r>
+        <w:rPr>
+          <w:rStyle w:val="eop"/>
+          <w:rFonts w:ascii="Calibri" w:eastAsiaTheme="majorEastAsia" w:hAnsi="Calibri" w:cs="Calibri"/>
+          <w:sz w:val="22"/>
+          <w:szCs w:val="22"/>
+          <w:lang w:val="en-US"/>
+        </w:rPr>
+        <w:t> </w:t>
+      </w:r>
+    </w:p>
+    <w:p>
+      <w:pPr>
+        <w:pStyle w:val="paragraph"/>
+        <w:spacing w:before="0" w:beforeAutospacing="0" w:after="0" w:afterAutospacing="0"/>
+        <w:textAlignment w:val="baseline"/>
+        <w:rPr>
+          <w:rFonts w:ascii="Times" w:hAnsi="Times"/>
+        </w:rPr>
+      </w:pPr>
+      <w:r>
+        <w:rPr>
+          <w:rFonts w:ascii="Times" w:hAnsi="Times"/>
+        </w:rPr>
+        <w:t>Logistic regression is previously researched. This time is needed to implement using the housing dataset. Below, the implementation shows not that much fit with our dataset. </w:t>
+      </w:r>
+    </w:p>
+    <w:p>
+      <w:pPr>
+        <w:pStyle w:val="paragraph"/>
+        <w:spacing w:before="0" w:beforeAutospacing="0" w:after="0" w:afterAutospacing="0"/>
+        <w:textAlignment w:val="baseline"/>
+        <w:rPr>
+          <w:rFonts w:ascii="Segoe UI" w:hAnsi="Segoe UI" w:cs="Segoe UI"/>
+          <w:sz w:val="18"/>
+          <w:szCs w:val="18"/>
+          <w:lang w:val="en-US"/>
+        </w:rPr>
+      </w:pPr>
+      <w:r>
+        <w:rPr>
+          <w:rStyle w:val="eop"/>
+          <w:rFonts w:ascii="Calibri" w:eastAsiaTheme="majorEastAsia" w:hAnsi="Calibri" w:cs="Calibri"/>
+          <w:sz w:val="22"/>
+          <w:szCs w:val="22"/>
+          <w:lang w:val="en-US"/>
+        </w:rPr>
+        <w:t> </w:t>
+      </w:r>
+    </w:p>
+    <w:p>
+      <w:pPr>
+        <w:pStyle w:val="paragraph"/>
+        <w:spacing w:before="0" w:beforeAutospacing="0" w:after="0" w:afterAutospacing="0"/>
+        <w:textAlignment w:val="baseline"/>
+        <w:rPr>
+          <w:rFonts w:ascii="Segoe UI" w:hAnsi="Segoe UI" w:cs="Segoe UI"/>
+          <w:sz w:val="18"/>
+          <w:szCs w:val="18"/>
+          <w:lang w:val="en-US"/>
+        </w:rPr>
+      </w:pPr>
+      <w:r>
+        <w:rPr>
+          <w:noProof/>
+          <w:lang w:val="en-US"/>
+        </w:rPr>
+        <w:drawing>
+          <wp:inline distT="0" distB="0" distL="0" distR="0" wp14:anchorId="43B87DFF" wp14:editId="4CDD2F99">
+            <wp:extent cx="6120130" cy="4442460"/>
+            <wp:effectExtent l="0" t="0" r="1270" b="2540"/>
+            <wp:docPr id="9" name="Picture 9" descr="Graphical user interface, text, application, email&#10;&#10;Description automatically generated"/>
+            <wp:cNvGraphicFramePr>
+              <a:graphicFrameLocks xmlns:a="http://schemas.openxmlformats.org/drawingml/2006/main" noChangeAspect="1"/>
+            </wp:cNvGraphicFramePr>
+            <a:graphic xmlns:a="http://schemas.openxmlformats.org/drawingml/2006/main">
+              <a:graphicData uri="http://schemas.openxmlformats.org/drawingml/2006/picture">
+                <pic:pic xmlns:pic="http://schemas.openxmlformats.org/drawingml/2006/picture">
+                  <pic:nvPicPr>
+                    <pic:cNvPr id="9" name="Picture 9" descr="Graphical user interface, text, application, email&#10;&#10;Description automatically generated"/>
+                    <pic:cNvPicPr>
+                      <a:picLocks noChangeAspect="1" noChangeArrowheads="1"/>
+                    </pic:cNvPicPr>
+                  </pic:nvPicPr>
+                  <pic:blipFill>
+                    <a:blip r:embed="rId23" cstate="print">
+                      <a:extLst>
+                        <a:ext uri="{28A0092B-C50C-407E-A947-70E740481C1C}">
+                          <a14:useLocalDpi xmlns:a14="http://schemas.microsoft.com/office/drawing/2010/main" val="0"/>
+                        </a:ext>
+                      </a:extLst>
+                    </a:blip>
+                    <a:srcRect/>
+                    <a:stretch>
+                      <a:fillRect/>
+                    </a:stretch>
+                  </pic:blipFill>
+                  <pic:spPr bwMode="auto">
+                    <a:xfrm>
+                      <a:off x="0" y="0"/>
+                      <a:ext cx="6120130" cy="4442460"/>
+                    </a:xfrm>
+                    <a:prstGeom prst="rect">
+                      <a:avLst/>
+                    </a:prstGeom>
+                    <a:noFill/>
+                    <a:ln>
+                      <a:noFill/>
+                    </a:ln>
+                  </pic:spPr>
+                </pic:pic>
+              </a:graphicData>
+            </a:graphic>
+          </wp:inline>
+        </w:drawing>
+      </w:r>
+      <w:r>
+        <w:rPr>
+          <w:rStyle w:val="eop"/>
+          <w:rFonts w:ascii="Calibri" w:eastAsiaTheme="majorEastAsia" w:hAnsi="Calibri" w:cs="Calibri"/>
+          <w:sz w:val="22"/>
+          <w:szCs w:val="22"/>
+          <w:lang w:val="en-US"/>
+        </w:rPr>
+        <w:t> </w:t>
+      </w:r>
+    </w:p>
+    <w:p>
+      <w:pPr>
+        <w:pStyle w:val="paragraph"/>
+        <w:spacing w:before="0" w:beforeAutospacing="0" w:after="0" w:afterAutospacing="0"/>
+        <w:textAlignment w:val="baseline"/>
+        <w:rPr>
+          <w:rFonts w:ascii="Segoe UI" w:hAnsi="Segoe UI" w:cs="Segoe UI"/>
+          <w:sz w:val="18"/>
+          <w:szCs w:val="18"/>
+          <w:lang w:val="en-US"/>
+        </w:rPr>
+      </w:pPr>
+      <w:r>
+        <w:rPr>
+          <w:rStyle w:val="eop"/>
+          <w:rFonts w:ascii="Calibri" w:eastAsiaTheme="majorEastAsia" w:hAnsi="Calibri" w:cs="Calibri"/>
+          <w:sz w:val="22"/>
+          <w:szCs w:val="22"/>
+          <w:lang w:val="en-US"/>
+        </w:rPr>
+        <w:t> </w:t>
+      </w:r>
+    </w:p>
+    <w:p>
+      <w:pPr>
+        <w:pStyle w:val="paragraph"/>
+        <w:spacing w:before="0" w:beforeAutospacing="0" w:after="0" w:afterAutospacing="0"/>
+        <w:textAlignment w:val="baseline"/>
+        <w:rPr>
+          <w:rFonts w:ascii="Times" w:hAnsi="Times"/>
+        </w:rPr>
+      </w:pPr>
+      <w:r>
+        <w:rPr>
+          <w:rFonts w:ascii="Times" w:hAnsi="Times"/>
+        </w:rPr>
+        <w:t>Even though logistic regression does not fit much with our dataset, logistic regression </w:t>
+      </w:r>
+      <w:r>
+        <w:rPr>
+          <w:rFonts w:ascii="Times" w:hAnsi="Times"/>
+        </w:rPr>
+        <w:t>is</w:t>
+      </w:r>
+      <w:r>
+        <w:rPr>
+          <w:rFonts w:ascii="Times" w:hAnsi="Times"/>
+        </w:rPr>
+        <w:t> also widely known for a penalty for optimising final output. Polynomial Features makes the model converge faster than the usual model, and the model performs more efficiently. In logistic regression, three penalties are available “L1, L2, Elastic Net”. Below </w:t>
+      </w:r>
+      <w:r>
+        <w:rPr>
+          <w:rFonts w:ascii="Times" w:hAnsi="Times"/>
+        </w:rPr>
+        <w:t>are</w:t>
+      </w:r>
+      <w:r>
+        <w:rPr>
+          <w:rFonts w:ascii="Times" w:hAnsi="Times"/>
+        </w:rPr>
+        <w:t> which penalty best suits for either L1 or Elastic-net. L2 is the default implementation if without mentioned anything. </w:t>
+      </w:r>
+    </w:p>
+    <w:p>
+      <w:pPr>
+        <w:pStyle w:val="paragraph"/>
+        <w:spacing w:before="0" w:beforeAutospacing="0" w:after="0" w:afterAutospacing="0"/>
+        <w:textAlignment w:val="baseline"/>
+        <w:rPr>
+          <w:rFonts w:ascii="Times" w:hAnsi="Times"/>
+        </w:rPr>
+      </w:pPr>
+      <w:r>
+        <w:rPr>
+          <w:rFonts w:ascii="Times" w:hAnsi="Times"/>
+        </w:rPr>
+        <w:t> </w:t>
+      </w:r>
+    </w:p>
+    <w:p>
+      <w:pPr>
+        <w:pStyle w:val="paragraph"/>
+        <w:spacing w:before="0" w:beforeAutospacing="0" w:after="0" w:afterAutospacing="0"/>
+        <w:textAlignment w:val="baseline"/>
+        <w:rPr>
+          <w:rFonts w:ascii="Times" w:hAnsi="Times"/>
+        </w:rPr>
+      </w:pPr>
+    </w:p>
+    <w:p>
+      <w:pPr>
+        <w:pStyle w:val="paragraph"/>
+        <w:spacing w:before="0" w:beforeAutospacing="0" w:after="0" w:afterAutospacing="0"/>
+        <w:textAlignment w:val="baseline"/>
+        <w:rPr>
+          <w:rFonts w:ascii="Times" w:hAnsi="Times"/>
+        </w:rPr>
+      </w:pPr>
+    </w:p>
+    <w:p>
+      <w:pPr>
+        <w:pStyle w:val="paragraph"/>
+        <w:spacing w:before="0" w:beforeAutospacing="0" w:after="0" w:afterAutospacing="0"/>
+        <w:textAlignment w:val="baseline"/>
+        <w:rPr>
+          <w:rFonts w:ascii="Times" w:hAnsi="Times"/>
+        </w:rPr>
+      </w:pPr>
+    </w:p>
+    <w:p>
+      <w:pPr>
+        <w:pStyle w:val="paragraph"/>
+        <w:spacing w:before="0" w:beforeAutospacing="0" w:after="0" w:afterAutospacing="0"/>
+        <w:textAlignment w:val="baseline"/>
+        <w:rPr>
+          <w:rFonts w:ascii="Times" w:hAnsi="Times"/>
+        </w:rPr>
+      </w:pPr>
+    </w:p>
+    <w:p>
+      <w:pPr>
+        <w:pStyle w:val="paragraph"/>
+        <w:spacing w:before="0" w:beforeAutospacing="0" w:after="0" w:afterAutospacing="0"/>
+        <w:textAlignment w:val="baseline"/>
+        <w:rPr>
+          <w:rFonts w:ascii="Times" w:hAnsi="Times"/>
+        </w:rPr>
+      </w:pPr>
+    </w:p>
+    <w:p>
+      <w:pPr>
+        <w:pStyle w:val="paragraph"/>
+        <w:spacing w:before="0" w:beforeAutospacing="0" w:after="0" w:afterAutospacing="0"/>
+        <w:textAlignment w:val="baseline"/>
+        <w:rPr>
+          <w:rFonts w:ascii="Times" w:hAnsi="Times"/>
+        </w:rPr>
+      </w:pPr>
+    </w:p>
+    <w:p>
+      <w:pPr>
+        <w:pStyle w:val="paragraph"/>
+        <w:spacing w:before="0" w:beforeAutospacing="0" w:after="0" w:afterAutospacing="0"/>
+        <w:textAlignment w:val="baseline"/>
+        <w:rPr>
+          <w:rFonts w:ascii="Times" w:hAnsi="Times"/>
+        </w:rPr>
+      </w:pPr>
+    </w:p>
+    <w:p>
+      <w:pPr>
+        <w:pStyle w:val="paragraph"/>
+        <w:spacing w:before="0" w:beforeAutospacing="0" w:after="0" w:afterAutospacing="0"/>
+        <w:textAlignment w:val="baseline"/>
+        <w:rPr>
+          <w:rFonts w:ascii="Times" w:hAnsi="Times"/>
+        </w:rPr>
+      </w:pPr>
+    </w:p>
+    <w:p>
+      <w:pPr>
+        <w:pStyle w:val="paragraph"/>
+        <w:spacing w:before="0" w:beforeAutospacing="0" w:after="0" w:afterAutospacing="0"/>
+        <w:textAlignment w:val="baseline"/>
+        <w:rPr>
+          <w:rFonts w:ascii="Times" w:hAnsi="Times"/>
+        </w:rPr>
+      </w:pPr>
+    </w:p>
+    <w:p>
+      <w:pPr>
+        <w:pStyle w:val="paragraph"/>
+        <w:spacing w:before="0" w:beforeAutospacing="0" w:after="0" w:afterAutospacing="0"/>
+        <w:textAlignment w:val="baseline"/>
+        <w:rPr>
+          <w:rFonts w:ascii="Times" w:hAnsi="Times"/>
+        </w:rPr>
+      </w:pPr>
+    </w:p>
+    <w:p>
+      <w:pPr>
+        <w:pStyle w:val="paragraph"/>
+        <w:spacing w:before="0" w:beforeAutospacing="0" w:after="0" w:afterAutospacing="0"/>
+        <w:textAlignment w:val="baseline"/>
+        <w:rPr>
+          <w:rFonts w:ascii="Times" w:hAnsi="Times"/>
+        </w:rPr>
+      </w:pPr>
+    </w:p>
+    <w:p>
+      <w:pPr>
+        <w:pStyle w:val="paragraph"/>
+        <w:spacing w:before="0" w:beforeAutospacing="0" w:after="0" w:afterAutospacing="0"/>
+        <w:textAlignment w:val="baseline"/>
+        <w:rPr>
+          <w:rFonts w:ascii="Times" w:hAnsi="Times"/>
+          <w:b/>
+          <w:bCs/>
+        </w:rPr>
+      </w:pPr>
+      <w:r>
+        <w:rPr>
+          <w:rFonts w:ascii="Times" w:hAnsi="Times"/>
+          <w:b/>
+          <w:bCs/>
+        </w:rPr>
+        <w:lastRenderedPageBreak/>
+        <w:t>L1 best params </w:t>
+      </w:r>
+    </w:p>
+    <w:p>
+      <w:pPr>
+        <w:pStyle w:val="paragraph"/>
+        <w:spacing w:before="0" w:beforeAutospacing="0" w:after="0" w:afterAutospacing="0"/>
+        <w:textAlignment w:val="baseline"/>
+        <w:rPr>
+          <w:rFonts w:ascii="Segoe UI" w:hAnsi="Segoe UI" w:cs="Segoe UI"/>
+          <w:sz w:val="18"/>
+          <w:szCs w:val="18"/>
+          <w:lang w:val="en-US"/>
+        </w:rPr>
+      </w:pPr>
+      <w:r>
+        <w:rPr>
+          <w:noProof/>
+          <w:lang w:val="en-US"/>
+        </w:rPr>
+        <w:drawing>
+          <wp:inline distT="0" distB="0" distL="0" distR="0" wp14:anchorId="17C665FF" wp14:editId="3F486A04">
+            <wp:extent cx="6120130" cy="2632710"/>
+            <wp:effectExtent l="0" t="0" r="1270" b="0"/>
+            <wp:docPr id="8" name="Picture 8" descr="Graphical user interface, text, application, email&#10;&#10;Description automatically generated"/>
+            <wp:cNvGraphicFramePr>
+              <a:graphicFrameLocks xmlns:a="http://schemas.openxmlformats.org/drawingml/2006/main" noChangeAspect="1"/>
+            </wp:cNvGraphicFramePr>
+            <a:graphic xmlns:a="http://schemas.openxmlformats.org/drawingml/2006/main">
+              <a:graphicData uri="http://schemas.openxmlformats.org/drawingml/2006/picture">
+                <pic:pic xmlns:pic="http://schemas.openxmlformats.org/drawingml/2006/picture">
+                  <pic:nvPicPr>
+                    <pic:cNvPr id="8" name="Picture 8" descr="Graphical user interface, text, application, email&#10;&#10;Description automatically generated"/>
+                    <pic:cNvPicPr>
+                      <a:picLocks noChangeAspect="1" noChangeArrowheads="1"/>
+                    </pic:cNvPicPr>
+                  </pic:nvPicPr>
+                  <pic:blipFill>
+                    <a:blip r:embed="rId24" cstate="print">
+                      <a:extLst>
+                        <a:ext uri="{28A0092B-C50C-407E-A947-70E740481C1C}">
+                          <a14:useLocalDpi xmlns:a14="http://schemas.microsoft.com/office/drawing/2010/main" val="0"/>
+                        </a:ext>
+                      </a:extLst>
+                    </a:blip>
+                    <a:srcRect/>
+                    <a:stretch>
+                      <a:fillRect/>
+                    </a:stretch>
+                  </pic:blipFill>
+                  <pic:spPr bwMode="auto">
+                    <a:xfrm>
+                      <a:off x="0" y="0"/>
+                      <a:ext cx="6120130" cy="2632710"/>
+                    </a:xfrm>
+                    <a:prstGeom prst="rect">
+                      <a:avLst/>
+                    </a:prstGeom>
+                    <a:noFill/>
+                    <a:ln>
+                      <a:noFill/>
+                    </a:ln>
+                  </pic:spPr>
+                </pic:pic>
+              </a:graphicData>
+            </a:graphic>
+          </wp:inline>
+        </w:drawing>
+      </w:r>
+      <w:r>
+        <w:rPr>
+          <w:rStyle w:val="eop"/>
+          <w:rFonts w:ascii="Calibri" w:eastAsiaTheme="majorEastAsia" w:hAnsi="Calibri" w:cs="Calibri"/>
+          <w:sz w:val="22"/>
+          <w:szCs w:val="22"/>
+          <w:lang w:val="en-US"/>
+        </w:rPr>
+        <w:t> </w:t>
+      </w:r>
+    </w:p>
+    <w:p>
+      <w:pPr>
+        <w:pStyle w:val="paragraph"/>
+        <w:spacing w:before="0" w:beforeAutospacing="0" w:after="0" w:afterAutospacing="0"/>
+        <w:textAlignment w:val="baseline"/>
+        <w:rPr>
+          <w:rFonts w:ascii="Segoe UI" w:hAnsi="Segoe UI" w:cs="Segoe UI"/>
+          <w:sz w:val="18"/>
+          <w:szCs w:val="18"/>
+          <w:lang w:val="en-US"/>
+        </w:rPr>
+      </w:pPr>
+      <w:r>
+        <w:rPr>
+          <w:rStyle w:val="eop"/>
+          <w:rFonts w:ascii="Calibri" w:eastAsiaTheme="majorEastAsia" w:hAnsi="Calibri" w:cs="Calibri"/>
+          <w:sz w:val="22"/>
+          <w:szCs w:val="22"/>
+          <w:lang w:val="en-US"/>
+        </w:rPr>
+        <w:t> </w:t>
+      </w:r>
+    </w:p>
+    <w:p>
+      <w:pPr>
+        <w:pStyle w:val="paragraph"/>
+        <w:spacing w:before="0" w:beforeAutospacing="0" w:after="0" w:afterAutospacing="0"/>
+        <w:textAlignment w:val="baseline"/>
+        <w:rPr>
+          <w:rFonts w:ascii="Segoe UI" w:hAnsi="Segoe UI" w:cs="Segoe UI"/>
+          <w:sz w:val="18"/>
+          <w:szCs w:val="18"/>
+          <w:lang w:val="en-US"/>
+        </w:rPr>
+      </w:pPr>
+      <w:r>
+        <w:rPr>
+          <w:noProof/>
+          <w:lang w:val="en-US"/>
+        </w:rPr>
+        <w:drawing>
+          <wp:inline distT="0" distB="0" distL="0" distR="0" wp14:anchorId="3143B09E" wp14:editId="7CAB6A77">
+            <wp:extent cx="6120130" cy="1771015"/>
+            <wp:effectExtent l="0" t="0" r="1270" b="0"/>
+            <wp:docPr id="7" name="Picture 7" descr="Text&#10;&#10;Description automatically generated with medium confidence"/>
+            <wp:cNvGraphicFramePr>
+              <a:graphicFrameLocks xmlns:a="http://schemas.openxmlformats.org/drawingml/2006/main" noChangeAspect="1"/>
+            </wp:cNvGraphicFramePr>
+            <a:graphic xmlns:a="http://schemas.openxmlformats.org/drawingml/2006/main">
+              <a:graphicData uri="http://schemas.openxmlformats.org/drawingml/2006/picture">
+                <pic:pic xmlns:pic="http://schemas.openxmlformats.org/drawingml/2006/picture">
+                  <pic:nvPicPr>
+                    <pic:cNvPr id="7" name="Picture 7" descr="Text&#10;&#10;Description automatically generated with medium confidence"/>
+                    <pic:cNvPicPr>
+                      <a:picLocks noChangeAspect="1" noChangeArrowheads="1"/>
+                    </pic:cNvPicPr>
+                  </pic:nvPicPr>
+                  <pic:blipFill>
+                    <a:blip r:embed="rId25">
+                      <a:extLst>
+                        <a:ext uri="{28A0092B-C50C-407E-A947-70E740481C1C}">
+                          <a14:useLocalDpi xmlns:a14="http://schemas.microsoft.com/office/drawing/2010/main" val="0"/>
+                        </a:ext>
+                      </a:extLst>
+                    </a:blip>
+                    <a:srcRect/>
+                    <a:stretch>
+                      <a:fillRect/>
+                    </a:stretch>
+                  </pic:blipFill>
+                  <pic:spPr bwMode="auto">
+                    <a:xfrm>
+                      <a:off x="0" y="0"/>
+                      <a:ext cx="6120130" cy="1771015"/>
+                    </a:xfrm>
+                    <a:prstGeom prst="rect">
+                      <a:avLst/>
+                    </a:prstGeom>
+                    <a:noFill/>
+                    <a:ln>
+                      <a:noFill/>
+                    </a:ln>
+                  </pic:spPr>
+                </pic:pic>
+              </a:graphicData>
+            </a:graphic>
+          </wp:inline>
+        </w:drawing>
+      </w:r>
+      <w:r>
+        <w:rPr>
+          <w:rStyle w:val="eop"/>
+          <w:rFonts w:ascii="Calibri" w:eastAsiaTheme="majorEastAsia" w:hAnsi="Calibri" w:cs="Calibri"/>
+          <w:sz w:val="22"/>
+          <w:szCs w:val="22"/>
+          <w:lang w:val="en-US"/>
+        </w:rPr>
+        <w:t> </w:t>
+      </w:r>
+    </w:p>
+    <w:p>
+      <w:pPr>
+        <w:pStyle w:val="paragraph"/>
+        <w:spacing w:before="0" w:beforeAutospacing="0" w:after="0" w:afterAutospacing="0"/>
+        <w:textAlignment w:val="baseline"/>
+        <w:rPr>
+          <w:rFonts w:ascii="Times" w:hAnsi="Times"/>
+          <w:b/>
+          <w:bCs/>
+        </w:rPr>
+      </w:pPr>
+      <w:r>
+        <w:rPr>
+          <w:rFonts w:ascii="Times" w:hAnsi="Times"/>
+          <w:b/>
+          <w:bCs/>
+        </w:rPr>
+        <w:t>Elastic net </w:t>
+      </w:r>
+    </w:p>
+    <w:p>
+      <w:pPr>
+        <w:pStyle w:val="paragraph"/>
+        <w:spacing w:before="0" w:beforeAutospacing="0" w:after="0" w:afterAutospacing="0"/>
+        <w:textAlignment w:val="baseline"/>
+        <w:rPr>
+          <w:rFonts w:ascii="Segoe UI" w:hAnsi="Segoe UI" w:cs="Segoe UI"/>
+          <w:sz w:val="18"/>
+          <w:szCs w:val="18"/>
+          <w:lang w:val="en-US"/>
+        </w:rPr>
+      </w:pPr>
+      <w:r>
+        <w:rPr>
+          <w:noProof/>
+          <w:lang w:val="en-US"/>
+        </w:rPr>
+        <w:drawing>
+          <wp:inline distT="0" distB="0" distL="0" distR="0" wp14:anchorId="0CDB7418" wp14:editId="3457B953">
+            <wp:extent cx="6120130" cy="880110"/>
+            <wp:effectExtent l="0" t="0" r="1270" b="0"/>
+            <wp:docPr id="6" name="Picture 6" descr="Graphical user interface, application&#10;&#10;Description automatically generated"/>
+            <wp:cNvGraphicFramePr>
+              <a:graphicFrameLocks xmlns:a="http://schemas.openxmlformats.org/drawingml/2006/main" noChangeAspect="1"/>
+            </wp:cNvGraphicFramePr>
+            <a:graphic xmlns:a="http://schemas.openxmlformats.org/drawingml/2006/main">
+              <a:graphicData uri="http://schemas.openxmlformats.org/drawingml/2006/picture">
+                <pic:pic xmlns:pic="http://schemas.openxmlformats.org/drawingml/2006/picture">
+                  <pic:nvPicPr>
+                    <pic:cNvPr id="6" name="Picture 6" descr="Graphical user interface, application&#10;&#10;Description automatically generated"/>
+                    <pic:cNvPicPr>
+                      <a:picLocks noChangeAspect="1" noChangeArrowheads="1"/>
+                    </pic:cNvPicPr>
+                  </pic:nvPicPr>
+                  <pic:blipFill>
+                    <a:blip r:embed="rId26" cstate="print">
+                      <a:extLst>
+                        <a:ext uri="{28A0092B-C50C-407E-A947-70E740481C1C}">
+                          <a14:useLocalDpi xmlns:a14="http://schemas.microsoft.com/office/drawing/2010/main" val="0"/>
+                        </a:ext>
+                      </a:extLst>
+                    </a:blip>
+                    <a:srcRect/>
+                    <a:stretch>
+                      <a:fillRect/>
+                    </a:stretch>
+                  </pic:blipFill>
+                  <pic:spPr bwMode="auto">
+                    <a:xfrm>
+                      <a:off x="0" y="0"/>
+                      <a:ext cx="6120130" cy="880110"/>
+                    </a:xfrm>
+                    <a:prstGeom prst="rect">
+                      <a:avLst/>
+                    </a:prstGeom>
+                    <a:noFill/>
+                    <a:ln>
+                      <a:noFill/>
+                    </a:ln>
+                  </pic:spPr>
+                </pic:pic>
+              </a:graphicData>
+            </a:graphic>
+          </wp:inline>
+        </w:drawing>
+      </w:r>
+      <w:r>
+        <w:rPr>
+          <w:rStyle w:val="eop"/>
+          <w:rFonts w:ascii="Calibri" w:eastAsiaTheme="majorEastAsia" w:hAnsi="Calibri" w:cs="Calibri"/>
+          <w:sz w:val="22"/>
+          <w:szCs w:val="22"/>
+          <w:lang w:val="en-US"/>
+        </w:rPr>
+        <w:t> </w:t>
+      </w:r>
+    </w:p>
+    <w:p>
+      <w:pPr>
+        <w:pStyle w:val="paragraph"/>
+        <w:spacing w:before="0" w:beforeAutospacing="0" w:after="0" w:afterAutospacing="0"/>
+        <w:textAlignment w:val="baseline"/>
+        <w:rPr>
+          <w:rFonts w:ascii="Segoe UI" w:hAnsi="Segoe UI" w:cs="Segoe UI"/>
+          <w:sz w:val="18"/>
+          <w:szCs w:val="18"/>
+          <w:lang w:val="en-US"/>
+        </w:rPr>
+      </w:pPr>
+      <w:r>
+        <w:rPr>
+          <w:noProof/>
+          <w:lang w:val="en-US"/>
+        </w:rPr>
+        <w:drawing>
+          <wp:inline distT="0" distB="0" distL="0" distR="0" wp14:anchorId="5A017643" wp14:editId="731038E1">
+            <wp:extent cx="6120130" cy="1736725"/>
+            <wp:effectExtent l="0" t="0" r="1270" b="3175"/>
+            <wp:docPr id="5" name="Picture 5" descr="Text&#10;&#10;Description automatically generated with medium confidence"/>
+            <wp:cNvGraphicFramePr>
+              <a:graphicFrameLocks xmlns:a="http://schemas.openxmlformats.org/drawingml/2006/main" noChangeAspect="1"/>
+            </wp:cNvGraphicFramePr>
+            <a:graphic xmlns:a="http://schemas.openxmlformats.org/drawingml/2006/main">
+              <a:graphicData uri="http://schemas.openxmlformats.org/drawingml/2006/picture">
+                <pic:pic xmlns:pic="http://schemas.openxmlformats.org/drawingml/2006/picture">
+                  <pic:nvPicPr>
+                    <pic:cNvPr id="5" name="Picture 5" descr="Text&#10;&#10;Description automatically generated with medium confidence"/>
+                    <pic:cNvPicPr>
+                      <a:picLocks noChangeAspect="1" noChangeArrowheads="1"/>
+                    </pic:cNvPicPr>
+                  </pic:nvPicPr>
+                  <pic:blipFill>
+                    <a:blip r:embed="rId27">
+                      <a:extLst>
+                        <a:ext uri="{28A0092B-C50C-407E-A947-70E740481C1C}">
+                          <a14:useLocalDpi xmlns:a14="http://schemas.microsoft.com/office/drawing/2010/main" val="0"/>
+                        </a:ext>
+                      </a:extLst>
+                    </a:blip>
+                    <a:srcRect/>
+                    <a:stretch>
+                      <a:fillRect/>
+                    </a:stretch>
+                  </pic:blipFill>
+                  <pic:spPr bwMode="auto">
+                    <a:xfrm>
+                      <a:off x="0" y="0"/>
+                      <a:ext cx="6120130" cy="1736725"/>
+                    </a:xfrm>
+                    <a:prstGeom prst="rect">
+                      <a:avLst/>
+                    </a:prstGeom>
+                    <a:noFill/>
+                    <a:ln>
+                      <a:noFill/>
+                    </a:ln>
+                  </pic:spPr>
+                </pic:pic>
+              </a:graphicData>
+            </a:graphic>
+          </wp:inline>
+        </w:drawing>
+      </w:r>
+      <w:r>
+        <w:rPr>
+          <w:rStyle w:val="eop"/>
+          <w:rFonts w:ascii="Calibri" w:eastAsiaTheme="majorEastAsia" w:hAnsi="Calibri" w:cs="Calibri"/>
+          <w:sz w:val="22"/>
+          <w:szCs w:val="22"/>
+          <w:lang w:val="en-US"/>
+        </w:rPr>
+        <w:t> </w:t>
+      </w:r>
+    </w:p>
+    <w:p>
+      <w:pPr>
+        <w:pStyle w:val="paragraph"/>
+        <w:spacing w:before="0" w:beforeAutospacing="0" w:after="0" w:afterAutospacing="0"/>
+        <w:textAlignment w:val="baseline"/>
+        <w:rPr>
+          <w:rStyle w:val="normaltextrun"/>
+          <w:rFonts w:ascii="Calibri Light" w:eastAsiaTheme="majorEastAsia" w:hAnsi="Calibri Light" w:cs="Calibri Light"/>
+          <w:color w:val="2F5496"/>
+          <w:sz w:val="32"/>
+          <w:szCs w:val="32"/>
+        </w:rPr>
+      </w:pPr>
+    </w:p>
+    <w:p>
+      <w:pPr>
+        <w:pStyle w:val="paragraph"/>
+        <w:spacing w:before="0" w:beforeAutospacing="0" w:after="0" w:afterAutospacing="0"/>
+        <w:textAlignment w:val="baseline"/>
+        <w:rPr>
+          <w:rStyle w:val="normaltextrun"/>
+          <w:rFonts w:ascii="Calibri Light" w:eastAsiaTheme="majorEastAsia" w:hAnsi="Calibri Light" w:cs="Calibri Light"/>
+          <w:color w:val="2F5496"/>
+          <w:sz w:val="32"/>
+          <w:szCs w:val="32"/>
+        </w:rPr>
+      </w:pPr>
+    </w:p>
+    <w:p>
+      <w:pPr>
+        <w:pStyle w:val="Heading2"/>
+        <w:rPr>
+          <w:rFonts w:ascii="Segoe UI" w:hAnsi="Segoe UI" w:cs="Segoe UI"/>
+          <w:sz w:val="18"/>
+          <w:szCs w:val="18"/>
+          <w:lang w:val="en-US"/>
+        </w:rPr>
+      </w:pPr>
+      <w:r>
+        <w:rPr>
+          <w:rStyle w:val="normaltextrun"/>
+          <w:rFonts w:ascii="Calibri Light" w:hAnsi="Calibri Light" w:cs="Calibri Light"/>
+          <w:color w:val="2F5496"/>
+          <w:sz w:val="32"/>
+          <w:szCs w:val="32"/>
+        </w:rPr>
+        <w:lastRenderedPageBreak/>
+        <w:t>Appendix 4 </w:t>
+      </w:r>
+      <w:r>
+        <w:rPr>
+          <w:rStyle w:val="eop"/>
+          <w:rFonts w:ascii="Calibri Light" w:hAnsi="Calibri Light" w:cs="Calibri Light"/>
+          <w:color w:val="2F5496"/>
+          <w:sz w:val="32"/>
+          <w:szCs w:val="32"/>
+          <w:lang w:val="en-US"/>
+        </w:rPr>
+        <w:t> </w:t>
+      </w:r>
+    </w:p>
+    <w:p>
+      <w:pPr>
+        <w:pStyle w:val="paragraph"/>
+        <w:spacing w:before="0" w:beforeAutospacing="0" w:after="0" w:afterAutospacing="0"/>
+        <w:textAlignment w:val="baseline"/>
+        <w:rPr>
+          <w:rFonts w:ascii="Segoe UI" w:hAnsi="Segoe UI" w:cs="Segoe UI"/>
+          <w:sz w:val="18"/>
+          <w:szCs w:val="18"/>
+          <w:lang w:val="en-US"/>
+        </w:rPr>
+      </w:pPr>
+      <w:r>
+        <w:rPr>
+          <w:rStyle w:val="eop"/>
+          <w:rFonts w:ascii="Calibri" w:eastAsiaTheme="majorEastAsia" w:hAnsi="Calibri" w:cs="Calibri"/>
+          <w:sz w:val="22"/>
+          <w:szCs w:val="22"/>
+          <w:lang w:val="en-US"/>
+        </w:rPr>
+        <w:t> </w:t>
+      </w:r>
+    </w:p>
+    <w:p>
+      <w:pPr>
+        <w:pStyle w:val="paragraph"/>
+        <w:spacing w:before="0" w:beforeAutospacing="0" w:after="0" w:afterAutospacing="0"/>
+        <w:textAlignment w:val="baseline"/>
+        <w:rPr>
+          <w:rFonts w:ascii="Times" w:hAnsi="Times"/>
+        </w:rPr>
+      </w:pPr>
+      <w:r>
+        <w:rPr>
+          <w:rFonts w:ascii="Times" w:hAnsi="Times"/>
+        </w:rPr>
+        <w:t>In this appendix, Discussing “Gradient Boosting Regression” (Gradient boosting - Wikipedia, 2021). Gradient Boosting is one of the best models of ensemble methods. Here in this model, we will create each branch of feature in our dataset. All features in our dataset do not give full performance towards final predictions. So, this model divides the data into branches. If a branch is a weak supporter of the final output, then using gradient boosting regressor optimises full support (Brownlee, 2021). </w:t>
+      </w:r>
+    </w:p>
+    <w:p>
+      <w:pPr>
+        <w:pStyle w:val="paragraph"/>
+        <w:spacing w:before="0" w:beforeAutospacing="0" w:after="0" w:afterAutospacing="0"/>
+        <w:textAlignment w:val="baseline"/>
+        <w:rPr>
+          <w:rFonts w:ascii="Segoe UI" w:hAnsi="Segoe UI" w:cs="Segoe UI"/>
+          <w:sz w:val="18"/>
+          <w:szCs w:val="18"/>
+          <w:lang w:val="en-US"/>
+        </w:rPr>
+      </w:pPr>
+      <w:r>
+        <w:rPr>
+          <w:rStyle w:val="eop"/>
+          <w:rFonts w:ascii="Open Sans" w:eastAsiaTheme="majorEastAsia" w:hAnsi="Open Sans" w:cs="Open Sans"/>
           <w:color w:val="000000"/>
-          <w:sz w:val="22"/>
-          <w:szCs w:val="22"/>
-          <w:shd w:val="clear" w:color="auto" w:fill="FFFFFF"/>
-          <w:lang w:val="en-US"/>
-        </w:rPr>
-        <w:t>The above code explains top spends on the areas. This reveals a critical analysis of house prices. Figure shows clearly unnecessary spikes. As this shows top central cities of India spends less amount than rural areas. As shown, rural areas have more prices than the more populated areas.</w:t>
-      </w:r>
-      <w:r>
-        <w:rPr>
-          <w:rFonts w:ascii="Calibri" w:hAnsi="Calibri" w:cs="Calibri"/>
-          <w:color w:val="000000"/>
-          <w:sz w:val="22"/>
-          <w:szCs w:val="22"/>
-          <w:shd w:val="clear" w:color="auto" w:fill="FFFFFF"/>
+          <w:sz w:val="19"/>
+          <w:szCs w:val="19"/>
+          <w:lang w:val="en-US"/>
         </w:rPr>
         <w:t> </w:t>
       </w:r>
     </w:p>
     <w:p>
       <w:pPr>
-        <w:rPr>
-          <w:lang w:val="en-US"/>
-        </w:rPr>
-      </w:pPr>
-    </w:p>
-    <w:p>
-      <w:pPr>
-        <w:rPr>
-          <w:lang w:val="en-US"/>
-        </w:rPr>
-      </w:pPr>
-    </w:p>
-    <w:p>
-      <w:pPr>
-        <w:rPr>
-          <w:lang w:val="en-US"/>
-        </w:rPr>
-      </w:pPr>
-    </w:p>
-    <w:p>
-      <w:pPr>
-        <w:rPr>
-          <w:lang w:val="en-US"/>
-        </w:rPr>
-      </w:pPr>
-    </w:p>
-    <w:p>
-      <w:pPr>
-        <w:rPr>
-          <w:lang w:val="en-US"/>
-        </w:rPr>
-      </w:pPr>
-    </w:p>
-    <w:p>
-      <w:pPr>
-        <w:rPr>
-          <w:lang w:val="en-US"/>
-        </w:rPr>
-      </w:pPr>
-    </w:p>
-    <w:p>
-      <w:pPr>
-        <w:rPr>
-          <w:lang w:val="en-US"/>
-        </w:rPr>
-      </w:pPr>
-    </w:p>
-    <w:p>
-      <w:pPr>
-        <w:rPr>
-          <w:lang w:val="en-US"/>
-        </w:rPr>
-      </w:pPr>
-    </w:p>
-    <w:p>
-      <w:pPr>
-        <w:rPr>
-          <w:lang w:val="en-US"/>
-        </w:rPr>
-      </w:pPr>
-    </w:p>
-    <w:p>
-      <w:pPr>
-        <w:rPr>
-          <w:lang w:val="en-US"/>
-        </w:rPr>
-      </w:pPr>
-    </w:p>
-    <w:p>
-      <w:pPr>
-        <w:rPr>
-          <w:lang w:val="en-US"/>
-        </w:rPr>
-      </w:pPr>
-    </w:p>
-    <w:p>
-      <w:pPr>
-        <w:rPr>
-          <w:lang w:val="en-US"/>
-        </w:rPr>
-      </w:pPr>
+        <w:pStyle w:val="paragraph"/>
+        <w:spacing w:before="0" w:beforeAutospacing="0" w:after="0" w:afterAutospacing="0"/>
+        <w:textAlignment w:val="baseline"/>
+        <w:rPr>
+          <w:rFonts w:ascii="Segoe UI" w:hAnsi="Segoe UI" w:cs="Segoe UI"/>
+          <w:sz w:val="18"/>
+          <w:szCs w:val="18"/>
+          <w:lang w:val="en-US"/>
+        </w:rPr>
+      </w:pPr>
+      <w:r>
+        <w:rPr>
+          <w:noProof/>
+          <w:lang w:val="en-US"/>
+        </w:rPr>
+        <w:drawing>
+          <wp:inline distT="0" distB="0" distL="0" distR="0" wp14:anchorId="0522D55D" wp14:editId="02E3F1E3">
+            <wp:extent cx="6120130" cy="2092325"/>
+            <wp:effectExtent l="0" t="0" r="1270" b="3175"/>
+            <wp:docPr id="4" name="Picture 4" descr="Graphical user interface, text, application, email&#10;&#10;Description automatically generated"/>
+            <wp:cNvGraphicFramePr>
+              <a:graphicFrameLocks xmlns:a="http://schemas.openxmlformats.org/drawingml/2006/main" noChangeAspect="1"/>
+            </wp:cNvGraphicFramePr>
+            <a:graphic xmlns:a="http://schemas.openxmlformats.org/drawingml/2006/main">
+              <a:graphicData uri="http://schemas.openxmlformats.org/drawingml/2006/picture">
+                <pic:pic xmlns:pic="http://schemas.openxmlformats.org/drawingml/2006/picture">
+                  <pic:nvPicPr>
+                    <pic:cNvPr id="4" name="Picture 4" descr="Graphical user interface, text, application, email&#10;&#10;Description automatically generated"/>
+                    <pic:cNvPicPr>
+                      <a:picLocks noChangeAspect="1" noChangeArrowheads="1"/>
+                    </pic:cNvPicPr>
+                  </pic:nvPicPr>
+                  <pic:blipFill>
+                    <a:blip r:embed="rId28" cstate="print">
+                      <a:extLst>
+                        <a:ext uri="{28A0092B-C50C-407E-A947-70E740481C1C}">
+                          <a14:useLocalDpi xmlns:a14="http://schemas.microsoft.com/office/drawing/2010/main" val="0"/>
+                        </a:ext>
+                      </a:extLst>
+                    </a:blip>
+                    <a:srcRect/>
+                    <a:stretch>
+                      <a:fillRect/>
+                    </a:stretch>
+                  </pic:blipFill>
+                  <pic:spPr bwMode="auto">
+                    <a:xfrm>
+                      <a:off x="0" y="0"/>
+                      <a:ext cx="6120130" cy="2092325"/>
+                    </a:xfrm>
+                    <a:prstGeom prst="rect">
+                      <a:avLst/>
+                    </a:prstGeom>
+                    <a:noFill/>
+                    <a:ln>
+                      <a:noFill/>
+                    </a:ln>
+                  </pic:spPr>
+                </pic:pic>
+              </a:graphicData>
+            </a:graphic>
+          </wp:inline>
+        </w:drawing>
+      </w:r>
+      <w:r>
+        <w:rPr>
+          <w:rStyle w:val="eop"/>
+          <w:rFonts w:ascii="Calibri" w:eastAsiaTheme="majorEastAsia" w:hAnsi="Calibri" w:cs="Calibri"/>
+          <w:sz w:val="22"/>
+          <w:szCs w:val="22"/>
+          <w:lang w:val="en-US"/>
+        </w:rPr>
+        <w:t> </w:t>
+      </w:r>
+    </w:p>
+    <w:p>
+      <w:pPr>
+        <w:pStyle w:val="paragraph"/>
+        <w:spacing w:before="0" w:beforeAutospacing="0" w:after="0" w:afterAutospacing="0"/>
+        <w:textAlignment w:val="baseline"/>
+        <w:rPr>
+          <w:rFonts w:ascii="Segoe UI" w:hAnsi="Segoe UI" w:cs="Segoe UI"/>
+          <w:sz w:val="18"/>
+          <w:szCs w:val="18"/>
+          <w:lang w:val="en-US"/>
+        </w:rPr>
+      </w:pPr>
+      <w:r>
+        <w:rPr>
+          <w:rStyle w:val="eop"/>
+          <w:rFonts w:ascii="Calibri" w:eastAsiaTheme="majorEastAsia" w:hAnsi="Calibri" w:cs="Calibri"/>
+          <w:sz w:val="22"/>
+          <w:szCs w:val="22"/>
+          <w:lang w:val="en-US"/>
+        </w:rPr>
+        <w:t> </w:t>
+      </w:r>
+    </w:p>
+    <w:p>
+      <w:pPr>
+        <w:pStyle w:val="paragraph"/>
+        <w:spacing w:before="0" w:beforeAutospacing="0" w:after="0" w:afterAutospacing="0"/>
+        <w:textAlignment w:val="baseline"/>
+        <w:rPr>
+          <w:rFonts w:ascii="Times" w:hAnsi="Times"/>
+        </w:rPr>
+      </w:pPr>
+      <w:r>
+        <w:rPr>
+          <w:rFonts w:ascii="Times" w:hAnsi="Times"/>
+        </w:rPr>
+        <w:t>This algorithm works astonishingly on the housing dataset. It predicted well without losing performance. </w:t>
+      </w:r>
+    </w:p>
+    <w:p>
+      <w:pPr>
+        <w:pStyle w:val="paragraph"/>
+        <w:spacing w:before="0" w:beforeAutospacing="0" w:after="0" w:afterAutospacing="0"/>
+        <w:textAlignment w:val="baseline"/>
+        <w:rPr>
+          <w:rFonts w:ascii="Segoe UI" w:hAnsi="Segoe UI" w:cs="Segoe UI"/>
+          <w:sz w:val="18"/>
+          <w:szCs w:val="18"/>
+          <w:lang w:val="en-US"/>
+        </w:rPr>
+      </w:pPr>
+      <w:r>
+        <w:rPr>
+          <w:rStyle w:val="eop"/>
+          <w:rFonts w:ascii="Calibri" w:eastAsiaTheme="majorEastAsia" w:hAnsi="Calibri" w:cs="Calibri"/>
+          <w:sz w:val="22"/>
+          <w:szCs w:val="22"/>
+          <w:lang w:val="en-US"/>
+        </w:rPr>
+        <w:t> </w:t>
+      </w:r>
+    </w:p>
+    <w:p>
+      <w:pPr>
+        <w:pStyle w:val="paragraph"/>
+        <w:spacing w:before="0" w:beforeAutospacing="0" w:after="0" w:afterAutospacing="0"/>
+        <w:textAlignment w:val="baseline"/>
+        <w:rPr>
+          <w:rStyle w:val="eop"/>
+          <w:rFonts w:ascii="Calibri" w:eastAsiaTheme="majorEastAsia" w:hAnsi="Calibri" w:cs="Calibri"/>
+          <w:sz w:val="22"/>
+          <w:szCs w:val="22"/>
+          <w:lang w:val="en-US"/>
+        </w:rPr>
+      </w:pPr>
+      <w:r>
+        <w:rPr>
+          <w:rStyle w:val="eop"/>
+          <w:rFonts w:ascii="Calibri" w:eastAsiaTheme="majorEastAsia" w:hAnsi="Calibri" w:cs="Calibri"/>
+          <w:sz w:val="22"/>
+          <w:szCs w:val="22"/>
+          <w:lang w:val="en-US"/>
+        </w:rPr>
+        <w:t> </w:t>
+      </w:r>
+    </w:p>
+    <w:p>
+      <w:pPr>
+        <w:pStyle w:val="paragraph"/>
+        <w:spacing w:before="0" w:beforeAutospacing="0" w:after="0" w:afterAutospacing="0"/>
+        <w:textAlignment w:val="baseline"/>
+        <w:rPr>
+          <w:rStyle w:val="eop"/>
+          <w:rFonts w:ascii="Calibri" w:eastAsiaTheme="majorEastAsia" w:hAnsi="Calibri" w:cs="Calibri"/>
+          <w:sz w:val="22"/>
+          <w:szCs w:val="22"/>
+          <w:lang w:val="en-US"/>
+        </w:rPr>
+      </w:pPr>
+    </w:p>
+    <w:p>
+      <w:pPr>
+        <w:pStyle w:val="paragraph"/>
+        <w:spacing w:before="0" w:beforeAutospacing="0" w:after="0" w:afterAutospacing="0"/>
+        <w:textAlignment w:val="baseline"/>
+        <w:rPr>
+          <w:rStyle w:val="eop"/>
+          <w:rFonts w:ascii="Calibri" w:eastAsiaTheme="majorEastAsia" w:hAnsi="Calibri" w:cs="Calibri"/>
+          <w:sz w:val="22"/>
+          <w:szCs w:val="22"/>
+          <w:lang w:val="en-US"/>
+        </w:rPr>
+      </w:pPr>
+    </w:p>
+    <w:p>
+      <w:pPr>
+        <w:pStyle w:val="paragraph"/>
+        <w:spacing w:before="0" w:beforeAutospacing="0" w:after="0" w:afterAutospacing="0"/>
+        <w:textAlignment w:val="baseline"/>
+        <w:rPr>
+          <w:rStyle w:val="eop"/>
+          <w:rFonts w:ascii="Calibri" w:eastAsiaTheme="majorEastAsia" w:hAnsi="Calibri" w:cs="Calibri"/>
+          <w:sz w:val="22"/>
+          <w:szCs w:val="22"/>
+          <w:lang w:val="en-US"/>
+        </w:rPr>
+      </w:pPr>
+    </w:p>
+    <w:p>
+      <w:pPr>
+        <w:pStyle w:val="paragraph"/>
+        <w:spacing w:before="0" w:beforeAutospacing="0" w:after="0" w:afterAutospacing="0"/>
+        <w:textAlignment w:val="baseline"/>
+        <w:rPr>
+          <w:rStyle w:val="eop"/>
+          <w:rFonts w:ascii="Calibri" w:eastAsiaTheme="majorEastAsia" w:hAnsi="Calibri" w:cs="Calibri"/>
+          <w:sz w:val="22"/>
+          <w:szCs w:val="22"/>
+          <w:lang w:val="en-US"/>
+        </w:rPr>
+      </w:pPr>
+    </w:p>
+    <w:p>
+      <w:pPr>
+        <w:pStyle w:val="paragraph"/>
+        <w:spacing w:before="0" w:beforeAutospacing="0" w:after="0" w:afterAutospacing="0"/>
+        <w:textAlignment w:val="baseline"/>
+        <w:rPr>
+          <w:rStyle w:val="eop"/>
+          <w:rFonts w:ascii="Calibri" w:eastAsiaTheme="majorEastAsia" w:hAnsi="Calibri" w:cs="Calibri"/>
+          <w:sz w:val="22"/>
+          <w:szCs w:val="22"/>
+          <w:lang w:val="en-US"/>
+        </w:rPr>
+      </w:pPr>
+    </w:p>
+    <w:p>
+      <w:pPr>
+        <w:pStyle w:val="paragraph"/>
+        <w:spacing w:before="0" w:beforeAutospacing="0" w:after="0" w:afterAutospacing="0"/>
+        <w:textAlignment w:val="baseline"/>
+        <w:rPr>
+          <w:rStyle w:val="eop"/>
+          <w:rFonts w:ascii="Calibri" w:eastAsiaTheme="majorEastAsia" w:hAnsi="Calibri" w:cs="Calibri"/>
+          <w:sz w:val="22"/>
+          <w:szCs w:val="22"/>
+          <w:lang w:val="en-US"/>
+        </w:rPr>
+      </w:pPr>
+    </w:p>
+    <w:p>
+      <w:pPr>
+        <w:pStyle w:val="paragraph"/>
+        <w:spacing w:before="0" w:beforeAutospacing="0" w:after="0" w:afterAutospacing="0"/>
+        <w:textAlignment w:val="baseline"/>
+        <w:rPr>
+          <w:rStyle w:val="eop"/>
+          <w:rFonts w:ascii="Calibri" w:eastAsiaTheme="majorEastAsia" w:hAnsi="Calibri" w:cs="Calibri"/>
+          <w:sz w:val="22"/>
+          <w:szCs w:val="22"/>
+          <w:lang w:val="en-US"/>
+        </w:rPr>
+      </w:pPr>
+    </w:p>
+    <w:p>
+      <w:pPr>
+        <w:pStyle w:val="paragraph"/>
+        <w:spacing w:before="0" w:beforeAutospacing="0" w:after="0" w:afterAutospacing="0"/>
+        <w:textAlignment w:val="baseline"/>
+        <w:rPr>
+          <w:rStyle w:val="eop"/>
+          <w:rFonts w:ascii="Calibri" w:eastAsiaTheme="majorEastAsia" w:hAnsi="Calibri" w:cs="Calibri"/>
+          <w:sz w:val="22"/>
+          <w:szCs w:val="22"/>
+          <w:lang w:val="en-US"/>
+        </w:rPr>
+      </w:pPr>
+    </w:p>
+    <w:p>
+      <w:pPr>
+        <w:pStyle w:val="paragraph"/>
+        <w:spacing w:before="0" w:beforeAutospacing="0" w:after="0" w:afterAutospacing="0"/>
+        <w:textAlignment w:val="baseline"/>
+        <w:rPr>
+          <w:rStyle w:val="eop"/>
+          <w:rFonts w:ascii="Calibri" w:eastAsiaTheme="majorEastAsia" w:hAnsi="Calibri" w:cs="Calibri"/>
+          <w:sz w:val="22"/>
+          <w:szCs w:val="22"/>
+          <w:lang w:val="en-US"/>
+        </w:rPr>
+      </w:pPr>
+    </w:p>
+    <w:p>
+      <w:pPr>
+        <w:pStyle w:val="paragraph"/>
+        <w:spacing w:before="0" w:beforeAutospacing="0" w:after="0" w:afterAutospacing="0"/>
+        <w:textAlignment w:val="baseline"/>
+        <w:rPr>
+          <w:rStyle w:val="eop"/>
+          <w:rFonts w:ascii="Calibri" w:eastAsiaTheme="majorEastAsia" w:hAnsi="Calibri" w:cs="Calibri"/>
+          <w:sz w:val="22"/>
+          <w:szCs w:val="22"/>
+          <w:lang w:val="en-US"/>
+        </w:rPr>
+      </w:pPr>
+    </w:p>
+    <w:p>
+      <w:pPr>
+        <w:pStyle w:val="paragraph"/>
+        <w:spacing w:before="0" w:beforeAutospacing="0" w:after="0" w:afterAutospacing="0"/>
+        <w:textAlignment w:val="baseline"/>
+        <w:rPr>
+          <w:rStyle w:val="eop"/>
+          <w:rFonts w:ascii="Calibri" w:eastAsiaTheme="majorEastAsia" w:hAnsi="Calibri" w:cs="Calibri"/>
+          <w:sz w:val="22"/>
+          <w:szCs w:val="22"/>
+          <w:lang w:val="en-US"/>
+        </w:rPr>
+      </w:pPr>
+    </w:p>
+    <w:p>
+      <w:pPr>
+        <w:pStyle w:val="paragraph"/>
+        <w:spacing w:before="0" w:beforeAutospacing="0" w:after="0" w:afterAutospacing="0"/>
+        <w:textAlignment w:val="baseline"/>
+        <w:rPr>
+          <w:rStyle w:val="eop"/>
+          <w:rFonts w:ascii="Calibri" w:eastAsiaTheme="majorEastAsia" w:hAnsi="Calibri" w:cs="Calibri"/>
+          <w:sz w:val="22"/>
+          <w:szCs w:val="22"/>
+          <w:lang w:val="en-US"/>
+        </w:rPr>
+      </w:pPr>
+    </w:p>
+    <w:p>
+      <w:pPr>
+        <w:pStyle w:val="paragraph"/>
+        <w:spacing w:before="0" w:beforeAutospacing="0" w:after="0" w:afterAutospacing="0"/>
+        <w:textAlignment w:val="baseline"/>
+        <w:rPr>
+          <w:rStyle w:val="eop"/>
+          <w:rFonts w:ascii="Calibri" w:eastAsiaTheme="majorEastAsia" w:hAnsi="Calibri" w:cs="Calibri"/>
+          <w:sz w:val="22"/>
+          <w:szCs w:val="22"/>
+          <w:lang w:val="en-US"/>
+        </w:rPr>
+      </w:pPr>
+    </w:p>
+    <w:p>
+      <w:pPr>
+        <w:pStyle w:val="paragraph"/>
+        <w:spacing w:before="0" w:beforeAutospacing="0" w:after="0" w:afterAutospacing="0"/>
+        <w:textAlignment w:val="baseline"/>
+        <w:rPr>
+          <w:rStyle w:val="eop"/>
+          <w:rFonts w:ascii="Calibri" w:eastAsiaTheme="majorEastAsia" w:hAnsi="Calibri" w:cs="Calibri"/>
+          <w:sz w:val="22"/>
+          <w:szCs w:val="22"/>
+          <w:lang w:val="en-US"/>
+        </w:rPr>
+      </w:pPr>
+    </w:p>
+    <w:p>
+      <w:pPr>
+        <w:pStyle w:val="paragraph"/>
+        <w:spacing w:before="0" w:beforeAutospacing="0" w:after="0" w:afterAutospacing="0"/>
+        <w:textAlignment w:val="baseline"/>
+        <w:rPr>
+          <w:rStyle w:val="eop"/>
+          <w:rFonts w:ascii="Calibri" w:eastAsiaTheme="majorEastAsia" w:hAnsi="Calibri" w:cs="Calibri"/>
+          <w:sz w:val="22"/>
+          <w:szCs w:val="22"/>
+          <w:lang w:val="en-US"/>
+        </w:rPr>
+      </w:pPr>
+    </w:p>
+    <w:p>
+      <w:pPr>
+        <w:pStyle w:val="paragraph"/>
+        <w:spacing w:before="0" w:beforeAutospacing="0" w:after="0" w:afterAutospacing="0"/>
+        <w:textAlignment w:val="baseline"/>
+        <w:rPr>
+          <w:rStyle w:val="eop"/>
+          <w:rFonts w:ascii="Calibri" w:eastAsiaTheme="majorEastAsia" w:hAnsi="Calibri" w:cs="Calibri"/>
+          <w:sz w:val="22"/>
+          <w:szCs w:val="22"/>
+          <w:lang w:val="en-US"/>
+        </w:rPr>
+      </w:pPr>
+    </w:p>
+    <w:p>
+      <w:pPr>
+        <w:pStyle w:val="paragraph"/>
+        <w:spacing w:before="0" w:beforeAutospacing="0" w:after="0" w:afterAutospacing="0"/>
+        <w:textAlignment w:val="baseline"/>
+        <w:rPr>
+          <w:rStyle w:val="eop"/>
+          <w:rFonts w:ascii="Calibri" w:eastAsiaTheme="majorEastAsia" w:hAnsi="Calibri" w:cs="Calibri"/>
+          <w:sz w:val="22"/>
+          <w:szCs w:val="22"/>
+          <w:lang w:val="en-US"/>
+        </w:rPr>
+      </w:pPr>
+    </w:p>
+    <w:p>
+      <w:pPr>
+        <w:pStyle w:val="paragraph"/>
+        <w:spacing w:before="0" w:beforeAutospacing="0" w:after="0" w:afterAutospacing="0"/>
+        <w:textAlignment w:val="baseline"/>
+        <w:rPr>
+          <w:rStyle w:val="eop"/>
+          <w:rFonts w:ascii="Calibri" w:eastAsiaTheme="majorEastAsia" w:hAnsi="Calibri" w:cs="Calibri"/>
+          <w:sz w:val="22"/>
+          <w:szCs w:val="22"/>
+          <w:lang w:val="en-US"/>
+        </w:rPr>
+      </w:pPr>
+    </w:p>
+    <w:p>
+      <w:pPr>
+        <w:pStyle w:val="paragraph"/>
+        <w:spacing w:before="0" w:beforeAutospacing="0" w:after="0" w:afterAutospacing="0"/>
+        <w:textAlignment w:val="baseline"/>
+        <w:rPr>
+          <w:rStyle w:val="eop"/>
+          <w:rFonts w:ascii="Calibri" w:eastAsiaTheme="majorEastAsia" w:hAnsi="Calibri" w:cs="Calibri"/>
+          <w:sz w:val="22"/>
+          <w:szCs w:val="22"/>
+          <w:lang w:val="en-US"/>
+        </w:rPr>
+      </w:pPr>
+    </w:p>
+    <w:p>
+      <w:pPr>
+        <w:pStyle w:val="paragraph"/>
+        <w:spacing w:before="0" w:beforeAutospacing="0" w:after="0" w:afterAutospacing="0"/>
+        <w:textAlignment w:val="baseline"/>
+        <w:rPr>
+          <w:rStyle w:val="eop"/>
+          <w:rFonts w:ascii="Calibri" w:eastAsiaTheme="majorEastAsia" w:hAnsi="Calibri" w:cs="Calibri"/>
+          <w:sz w:val="22"/>
+          <w:szCs w:val="22"/>
+          <w:lang w:val="en-US"/>
+        </w:rPr>
+      </w:pPr>
+    </w:p>
+    <w:p>
+      <w:pPr>
+        <w:pStyle w:val="paragraph"/>
+        <w:spacing w:before="0" w:beforeAutospacing="0" w:after="0" w:afterAutospacing="0"/>
+        <w:textAlignment w:val="baseline"/>
+        <w:rPr>
+          <w:rStyle w:val="eop"/>
+          <w:rFonts w:ascii="Calibri" w:eastAsiaTheme="majorEastAsia" w:hAnsi="Calibri" w:cs="Calibri"/>
+          <w:sz w:val="22"/>
+          <w:szCs w:val="22"/>
+          <w:lang w:val="en-US"/>
+        </w:rPr>
+      </w:pPr>
+    </w:p>
+    <w:p>
+      <w:pPr>
+        <w:pStyle w:val="paragraph"/>
+        <w:spacing w:before="0" w:beforeAutospacing="0" w:after="0" w:afterAutospacing="0"/>
+        <w:textAlignment w:val="baseline"/>
+        <w:rPr>
+          <w:rStyle w:val="eop"/>
+          <w:rFonts w:ascii="Calibri" w:eastAsiaTheme="majorEastAsia" w:hAnsi="Calibri" w:cs="Calibri"/>
+          <w:sz w:val="22"/>
+          <w:szCs w:val="22"/>
+          <w:lang w:val="en-US"/>
+        </w:rPr>
+      </w:pPr>
+    </w:p>
+    <w:p>
+      <w:pPr>
+        <w:pStyle w:val="paragraph"/>
+        <w:spacing w:before="0" w:beforeAutospacing="0" w:after="0" w:afterAutospacing="0"/>
+        <w:textAlignment w:val="baseline"/>
+        <w:rPr>
+          <w:rFonts w:ascii="Segoe UI" w:hAnsi="Segoe UI" w:cs="Segoe UI"/>
+          <w:sz w:val="18"/>
+          <w:szCs w:val="18"/>
+          <w:lang w:val="en-US"/>
+        </w:rPr>
+      </w:pPr>
+    </w:p>
+    <w:p>
+      <w:pPr>
+        <w:pStyle w:val="Heading2"/>
+        <w:rPr>
+          <w:rFonts w:ascii="Segoe UI" w:hAnsi="Segoe UI" w:cs="Segoe UI"/>
+          <w:sz w:val="18"/>
+          <w:szCs w:val="18"/>
+          <w:lang w:val="en-US"/>
+        </w:rPr>
+      </w:pPr>
+      <w:r>
+        <w:rPr>
+          <w:rStyle w:val="normaltextrun"/>
+          <w:rFonts w:ascii="Calibri Light" w:hAnsi="Calibri Light" w:cs="Calibri Light"/>
+          <w:color w:val="2F5496"/>
+          <w:sz w:val="32"/>
+          <w:szCs w:val="32"/>
+          <w:lang w:val="en-US"/>
+        </w:rPr>
+        <w:lastRenderedPageBreak/>
+        <w:t>Appendix 5 </w:t>
+      </w:r>
+      <w:r>
+        <w:rPr>
+          <w:rStyle w:val="eop"/>
+          <w:rFonts w:ascii="Calibri Light" w:hAnsi="Calibri Light" w:cs="Calibri Light"/>
+          <w:color w:val="2F5496"/>
+          <w:sz w:val="32"/>
+          <w:szCs w:val="32"/>
+          <w:lang w:val="en-US"/>
+        </w:rPr>
+        <w:t> </w:t>
+      </w:r>
+    </w:p>
+    <w:p>
+      <w:pPr>
+        <w:pStyle w:val="paragraph"/>
+        <w:spacing w:before="0" w:beforeAutospacing="0" w:after="0" w:afterAutospacing="0"/>
+        <w:textAlignment w:val="baseline"/>
+        <w:rPr>
+          <w:rFonts w:ascii="Segoe UI" w:hAnsi="Segoe UI" w:cs="Segoe UI"/>
+          <w:color w:val="2F5496"/>
+          <w:sz w:val="18"/>
+          <w:szCs w:val="18"/>
+          <w:lang w:val="en-US"/>
+        </w:rPr>
+      </w:pPr>
+      <w:r>
+        <w:rPr>
+          <w:rStyle w:val="eop"/>
+          <w:rFonts w:ascii="Calibri Light" w:eastAsiaTheme="majorEastAsia" w:hAnsi="Calibri Light" w:cs="Calibri Light"/>
+          <w:color w:val="2F5496"/>
+          <w:sz w:val="32"/>
+          <w:szCs w:val="32"/>
+          <w:lang w:val="en-US"/>
+        </w:rPr>
+        <w:t> </w:t>
+      </w:r>
+    </w:p>
+    <w:p>
+      <w:pPr>
+        <w:pStyle w:val="paragraph"/>
+        <w:spacing w:before="0" w:beforeAutospacing="0" w:after="0" w:afterAutospacing="0"/>
+        <w:textAlignment w:val="baseline"/>
+        <w:rPr>
+          <w:rFonts w:ascii="Times" w:hAnsi="Times"/>
+        </w:rPr>
+      </w:pPr>
+      <w:r>
+        <w:rPr>
+          <w:rFonts w:ascii="Times" w:hAnsi="Times"/>
+        </w:rPr>
+        <w:t>In this appendix, Discussing “Extra Trees Regression”. It is also one of the ensemble methods. </w:t>
+      </w:r>
+      <w:r>
+        <w:rPr>
+          <w:rFonts w:ascii="Times" w:hAnsi="Times"/>
+        </w:rPr>
+        <w:t>Extra Trees</w:t>
+      </w:r>
+      <w:r>
+        <w:rPr>
+          <w:rFonts w:ascii="Times" w:hAnsi="Times"/>
+        </w:rPr>
+        <w:t> regression will create many randomised features such as nodes/leaves and predictions (Brownlee, 2021). </w:t>
+      </w:r>
+    </w:p>
+    <w:p>
+      <w:pPr>
+        <w:pStyle w:val="paragraph"/>
+        <w:spacing w:before="0" w:beforeAutospacing="0" w:after="0" w:afterAutospacing="0"/>
+        <w:textAlignment w:val="baseline"/>
+        <w:rPr>
+          <w:rFonts w:ascii="Times" w:hAnsi="Times"/>
+        </w:rPr>
+      </w:pPr>
+    </w:p>
+    <w:p>
+      <w:pPr>
+        <w:pStyle w:val="paragraph"/>
+        <w:spacing w:before="0" w:beforeAutospacing="0" w:after="0" w:afterAutospacing="0"/>
+        <w:textAlignment w:val="baseline"/>
+        <w:rPr>
+          <w:rFonts w:ascii="Times" w:hAnsi="Times"/>
+        </w:rPr>
+      </w:pPr>
+    </w:p>
+    <w:p>
+      <w:pPr>
+        <w:pStyle w:val="paragraph"/>
+        <w:spacing w:before="0" w:beforeAutospacing="0" w:after="0" w:afterAutospacing="0"/>
+        <w:textAlignment w:val="baseline"/>
+        <w:rPr>
+          <w:rFonts w:ascii="Segoe UI" w:hAnsi="Segoe UI" w:cs="Segoe UI"/>
+          <w:sz w:val="18"/>
+          <w:szCs w:val="18"/>
+          <w:lang w:val="en-US"/>
+        </w:rPr>
+      </w:pPr>
+      <w:r>
+        <w:rPr>
+          <w:noProof/>
+          <w:lang w:val="en-US"/>
+        </w:rPr>
+        <w:drawing>
+          <wp:inline distT="0" distB="0" distL="0" distR="0" wp14:anchorId="24600F47" wp14:editId="2DB18E47">
+            <wp:extent cx="6120130" cy="2038350"/>
+            <wp:effectExtent l="0" t="0" r="1270" b="6350"/>
+            <wp:docPr id="3" name="Picture 3" descr="Graphical user interface, text, application, email&#10;&#10;Description automatically generated"/>
+            <wp:cNvGraphicFramePr>
+              <a:graphicFrameLocks xmlns:a="http://schemas.openxmlformats.org/drawingml/2006/main" noChangeAspect="1"/>
+            </wp:cNvGraphicFramePr>
+            <a:graphic xmlns:a="http://schemas.openxmlformats.org/drawingml/2006/main">
+              <a:graphicData uri="http://schemas.openxmlformats.org/drawingml/2006/picture">
+                <pic:pic xmlns:pic="http://schemas.openxmlformats.org/drawingml/2006/picture">
+                  <pic:nvPicPr>
+                    <pic:cNvPr id="3" name="Picture 3" descr="Graphical user interface, text, application, email&#10;&#10;Description automatically generated"/>
+                    <pic:cNvPicPr>
+                      <a:picLocks noChangeAspect="1" noChangeArrowheads="1"/>
+                    </pic:cNvPicPr>
+                  </pic:nvPicPr>
+                  <pic:blipFill>
+                    <a:blip r:embed="rId29" cstate="print">
+                      <a:extLst>
+                        <a:ext uri="{28A0092B-C50C-407E-A947-70E740481C1C}">
+                          <a14:useLocalDpi xmlns:a14="http://schemas.microsoft.com/office/drawing/2010/main" val="0"/>
+                        </a:ext>
+                      </a:extLst>
+                    </a:blip>
+                    <a:srcRect/>
+                    <a:stretch>
+                      <a:fillRect/>
+                    </a:stretch>
+                  </pic:blipFill>
+                  <pic:spPr bwMode="auto">
+                    <a:xfrm>
+                      <a:off x="0" y="0"/>
+                      <a:ext cx="6120130" cy="2038350"/>
+                    </a:xfrm>
+                    <a:prstGeom prst="rect">
+                      <a:avLst/>
+                    </a:prstGeom>
+                    <a:noFill/>
+                    <a:ln>
+                      <a:noFill/>
+                    </a:ln>
+                  </pic:spPr>
+                </pic:pic>
+              </a:graphicData>
+            </a:graphic>
+          </wp:inline>
+        </w:drawing>
+      </w:r>
+      <w:r>
+        <w:rPr>
+          <w:rStyle w:val="normaltextrun"/>
+          <w:rFonts w:ascii="Calibri" w:eastAsiaTheme="majorEastAsia" w:hAnsi="Calibri" w:cs="Calibri"/>
+          <w:sz w:val="22"/>
+          <w:szCs w:val="22"/>
+          <w:lang w:val="en-US"/>
+        </w:rPr>
+        <w:t> </w:t>
+      </w:r>
+      <w:r>
+        <w:rPr>
+          <w:rStyle w:val="eop"/>
+          <w:rFonts w:ascii="Calibri" w:eastAsiaTheme="majorEastAsia" w:hAnsi="Calibri" w:cs="Calibri"/>
+          <w:sz w:val="22"/>
+          <w:szCs w:val="22"/>
+          <w:lang w:val="en-US"/>
+        </w:rPr>
+        <w:t> </w:t>
+      </w:r>
+    </w:p>
+    <w:p>
+      <w:pPr>
+        <w:pStyle w:val="paragraph"/>
+        <w:spacing w:before="0" w:beforeAutospacing="0" w:after="0" w:afterAutospacing="0"/>
+        <w:textAlignment w:val="baseline"/>
+        <w:rPr>
+          <w:rFonts w:ascii="Segoe UI" w:hAnsi="Segoe UI" w:cs="Segoe UI"/>
+          <w:sz w:val="18"/>
+          <w:szCs w:val="18"/>
+          <w:lang w:val="en-US"/>
+        </w:rPr>
+      </w:pPr>
+      <w:r>
+        <w:rPr>
+          <w:rStyle w:val="eop"/>
+          <w:rFonts w:ascii="Calibri" w:eastAsiaTheme="majorEastAsia" w:hAnsi="Calibri" w:cs="Calibri"/>
+          <w:sz w:val="22"/>
+          <w:szCs w:val="22"/>
+          <w:lang w:val="en-US"/>
+        </w:rPr>
+        <w:t> </w:t>
+      </w:r>
+    </w:p>
+    <w:p>
+      <w:pPr>
+        <w:pStyle w:val="paragraph"/>
+        <w:spacing w:before="0" w:beforeAutospacing="0" w:after="0" w:afterAutospacing="0"/>
+        <w:textAlignment w:val="baseline"/>
+        <w:rPr>
+          <w:rFonts w:ascii="Segoe UI" w:hAnsi="Segoe UI" w:cs="Segoe UI"/>
+          <w:sz w:val="18"/>
+          <w:szCs w:val="18"/>
+          <w:lang w:val="en-US"/>
+        </w:rPr>
+      </w:pPr>
+      <w:r>
+        <w:rPr>
+          <w:rStyle w:val="eop"/>
+          <w:rFonts w:ascii="Calibri" w:eastAsiaTheme="majorEastAsia" w:hAnsi="Calibri" w:cs="Calibri"/>
+          <w:sz w:val="22"/>
+          <w:szCs w:val="22"/>
+          <w:lang w:val="en-US"/>
+        </w:rPr>
+        <w:t> </w:t>
+      </w:r>
+    </w:p>
+    <w:p>
+      <w:pPr>
+        <w:pStyle w:val="paragraph"/>
+        <w:spacing w:before="0" w:beforeAutospacing="0" w:after="0" w:afterAutospacing="0"/>
+        <w:textAlignment w:val="baseline"/>
+        <w:rPr>
+          <w:rFonts w:ascii="Segoe UI" w:hAnsi="Segoe UI" w:cs="Segoe UI"/>
+          <w:sz w:val="18"/>
+          <w:szCs w:val="18"/>
+          <w:lang w:val="en-US"/>
+        </w:rPr>
+      </w:pPr>
+      <w:r>
+        <w:rPr>
+          <w:rStyle w:val="eop"/>
+          <w:rFonts w:ascii="Calibri" w:eastAsiaTheme="majorEastAsia" w:hAnsi="Calibri" w:cs="Calibri"/>
+          <w:sz w:val="22"/>
+          <w:szCs w:val="22"/>
+          <w:lang w:val="en-US"/>
+        </w:rPr>
+        <w:t> </w:t>
+      </w:r>
+    </w:p>
+    <w:p>
+      <w:pPr>
+        <w:pStyle w:val="paragraph"/>
+        <w:spacing w:before="0" w:beforeAutospacing="0" w:after="0" w:afterAutospacing="0"/>
+        <w:textAlignment w:val="baseline"/>
+        <w:rPr>
+          <w:rFonts w:ascii="Segoe UI" w:hAnsi="Segoe UI" w:cs="Segoe UI"/>
+          <w:sz w:val="18"/>
+          <w:szCs w:val="18"/>
+          <w:lang w:val="en-US"/>
+        </w:rPr>
+      </w:pPr>
+      <w:r>
+        <w:rPr>
+          <w:rStyle w:val="eop"/>
+          <w:rFonts w:ascii="Calibri" w:eastAsiaTheme="majorEastAsia" w:hAnsi="Calibri" w:cs="Calibri"/>
+          <w:sz w:val="22"/>
+          <w:szCs w:val="22"/>
+          <w:lang w:val="en-US"/>
+        </w:rPr>
+        <w:t> </w:t>
+      </w:r>
     </w:p>
     <w:p>
       <w:pPr>
@@ -1847,8 +4712,8 @@
       </w:pPr>
     </w:p>
     <w:sectPr>
-      <w:footerReference w:type="even" r:id="rId22"/>
-      <w:footerReference w:type="default" r:id="rId23"/>
+      <w:footerReference w:type="even" r:id="rId30"/>
+      <w:footerReference w:type="default" r:id="rId31"/>
       <w:pgSz w:w="11906" w:h="16838"/>
       <w:pgMar w:top="1418" w:right="1134" w:bottom="1418" w:left="1134" w:header="709" w:footer="709" w:gutter="0"/>
       <w:cols w:space="708"/>
@@ -2046,7 +4911,7 @@
         <v:path o:extrusionok="f" gradientshapeok="t" o:connecttype="rect"/>
         <o:lock v:ext="edit" aspectratio="t"/>
       </v:shapetype>
-      <v:shape id="_x0000_i1079" type="#_x0000_t75" style="width:5.25pt;height:5.25pt;visibility:visible;mso-wrap-style:square" o:bullet="t">
+      <v:shape id="_x0000_i1065" type="#_x0000_t75" style="width:5.15pt;height:5.15pt;visibility:visible;mso-wrap-style:square" o:bullet="t">
         <v:imagedata r:id="rId1" o:title=""/>
       </v:shape>
     </w:pict>
@@ -4293,7 +7158,7 @@
   <w:style w:type="paragraph" w:default="1" w:styleId="Normal">
     <w:name w:val="Normal"/>
     <w:qFormat/>
-    <w:rsid w:val="00FA3F57"/>
+    <w:rsid w:val="00957744"/>
     <w:rPr>
       <w:rFonts w:ascii="Times New Roman" w:eastAsia="Times New Roman" w:hAnsi="Times New Roman" w:cs="Times New Roman"/>
       <w:lang w:eastAsia="en-GB"/>

</xml_diff>